<commit_message>
Updated Phase 2 report and video
</commit_message>
<xml_diff>
--- a/docs_phase2/Report.docx
+++ b/docs_phase2/Report.docx
@@ -5,7 +5,10 @@
     <w:sdt>
       <w:sdtPr>
         <w:rPr>
+          <w:rFonts w:asciiTheme="minorHAnsi" w:eastAsiaTheme="minorHAnsi" w:hAnsiTheme="minorHAnsi" w:cstheme="minorBidi"/>
           <w:color w:val="156082" w:themeColor="accent1"/>
+          <w:kern w:val="2"/>
+          <w14:ligatures w14:val="standardContextual"/>
         </w:rPr>
         <w:id w:val="-1623906754"/>
         <w:docPartObj>
@@ -16,12 +19,9 @@
       <w:sdtEndPr>
         <w:rPr>
           <w:rStyle w:val="Hyperlink"/>
-          <w:rFonts w:eastAsiaTheme="minorHAnsi"/>
           <w:noProof/>
           <w:color w:val="467886" w:themeColor="hyperlink"/>
-          <w:kern w:val="2"/>
           <w:u w:val="single"/>
-          <w14:ligatures w14:val="standardContextual"/>
         </w:rPr>
       </w:sdtEndPr>
       <w:sdtContent>
@@ -138,42 +138,7 @@
               <w:b/>
               <w:bCs/>
             </w:rPr>
-            <w:t xml:space="preserve"> </w:t>
-          </w:r>
-          <w:r>
-            <w:rPr>
-              <w:b/>
-              <w:bCs/>
-            </w:rPr>
-            <w:t>“</w:t>
-          </w:r>
-          <w:r>
-            <w:rPr>
-              <w:b/>
-              <w:bCs/>
-            </w:rPr>
-            <w:t>My</w:t>
-          </w:r>
-          <w:r>
-            <w:rPr>
-              <w:b/>
-              <w:bCs/>
-            </w:rPr>
-            <w:t xml:space="preserve"> </w:t>
-          </w:r>
-          <w:r>
-            <w:rPr>
-              <w:b/>
-              <w:bCs/>
-            </w:rPr>
-            <w:t>Health Tracker</w:t>
-          </w:r>
-          <w:r>
-            <w:rPr>
-              <w:b/>
-              <w:bCs/>
-            </w:rPr>
-            <w:t>”</w:t>
+            <w:t xml:space="preserve"> “My Health Tracker”</w:t>
           </w:r>
           <w:r>
             <w:br/>
@@ -217,9 +182,12 @@
     <w:sdt>
       <w:sdtPr>
         <w:rPr>
-          <w:rFonts w:ascii="Times New Roman" w:hAnsi="Times New Roman"/>
+          <w:rFonts w:ascii="Times New Roman" w:hAnsi="Times New Roman" w:cstheme="minorBidi"/>
+          <w:color w:val="auto"/>
+          <w:kern w:val="2"/>
           <w:sz w:val="24"/>
           <w:szCs w:val="24"/>
+          <w14:ligatures w14:val="standardContextual"/>
         </w:rPr>
         <w:id w:val="-353104043"/>
         <w:docPartObj>
@@ -232,9 +200,6 @@
           <w:b/>
           <w:bCs/>
           <w:noProof/>
-          <w:color w:val="auto"/>
-          <w:kern w:val="2"/>
-          <w14:ligatures w14:val="standardContextual"/>
         </w:rPr>
       </w:sdtEndPr>
       <w:sdtContent>
@@ -244,7 +209,6 @@
             <w:spacing w:line="360" w:lineRule="auto"/>
             <w:jc w:val="center"/>
             <w:rPr>
-              <w:rFonts w:ascii="Times New Roman" w:hAnsi="Times New Roman"/>
               <w:noProof/>
             </w:rPr>
           </w:pPr>
@@ -296,7 +260,7 @@
               <w:noProof/>
             </w:rPr>
           </w:pPr>
-          <w:hyperlink w:anchor="_Toc202196034" w:history="1">
+          <w:hyperlink w:anchor="_Toc202357909" w:history="1">
             <w:r>
               <w:rPr>
                 <w:rStyle w:val="Hyperlink"/>
@@ -327,7 +291,7 @@
                 <w:noProof/>
                 <w:webHidden/>
               </w:rPr>
-              <w:instrText xml:space="preserve"> PAGEREF _Toc202196034 \h </w:instrText>
+              <w:instrText xml:space="preserve"> PAGEREF _Toc202357909 \h </w:instrText>
             </w:r>
             <w:r>
               <w:rPr>
@@ -350,7 +314,7 @@
                 <w:noProof/>
                 <w:webHidden/>
               </w:rPr>
-              <w:t>2</w:t>
+              <w:t>3</w:t>
             </w:r>
             <w:r>
               <w:rPr>
@@ -375,7 +339,7 @@
               <w:noProof/>
             </w:rPr>
           </w:pPr>
-          <w:hyperlink w:anchor="_Toc202196035" w:history="1">
+          <w:hyperlink w:anchor="_Toc202357910" w:history="1">
             <w:r>
               <w:rPr>
                 <w:rStyle w:val="Hyperlink"/>
@@ -422,7 +386,7 @@
                 <w:noProof/>
                 <w:webHidden/>
               </w:rPr>
-              <w:instrText xml:space="preserve"> PAGEREF _Toc202196035 \h </w:instrText>
+              <w:instrText xml:space="preserve"> PAGEREF _Toc202357910 \h </w:instrText>
             </w:r>
             <w:r>
               <w:rPr>
@@ -445,7 +409,7 @@
                 <w:noProof/>
                 <w:webHidden/>
               </w:rPr>
-              <w:t>2</w:t>
+              <w:t>3</w:t>
             </w:r>
             <w:r>
               <w:rPr>
@@ -470,7 +434,7 @@
               <w:noProof/>
             </w:rPr>
           </w:pPr>
-          <w:hyperlink w:anchor="_Toc202196036" w:history="1">
+          <w:hyperlink w:anchor="_Toc202357911" w:history="1">
             <w:r>
               <w:rPr>
                 <w:rStyle w:val="Hyperlink"/>
@@ -516,7 +480,7 @@
                 <w:noProof/>
                 <w:webHidden/>
               </w:rPr>
-              <w:instrText xml:space="preserve"> PAGEREF _Toc202196036 \h </w:instrText>
+              <w:instrText xml:space="preserve"> PAGEREF _Toc202357911 \h </w:instrText>
             </w:r>
             <w:r>
               <w:rPr>
@@ -539,7 +503,7 @@
                 <w:noProof/>
                 <w:webHidden/>
               </w:rPr>
-              <w:t>2</w:t>
+              <w:t>3</w:t>
             </w:r>
             <w:r>
               <w:rPr>
@@ -564,7 +528,7 @@
               <w:noProof/>
             </w:rPr>
           </w:pPr>
-          <w:hyperlink w:anchor="_Toc202196037" w:history="1">
+          <w:hyperlink w:anchor="_Toc202357912" w:history="1">
             <w:r>
               <w:rPr>
                 <w:rStyle w:val="Hyperlink"/>
@@ -610,7 +574,7 @@
                 <w:noProof/>
                 <w:webHidden/>
               </w:rPr>
-              <w:instrText xml:space="preserve"> PAGEREF _Toc202196037 \h </w:instrText>
+              <w:instrText xml:space="preserve"> PAGEREF _Toc202357912 \h </w:instrText>
             </w:r>
             <w:r>
               <w:rPr>
@@ -633,7 +597,7 @@
                 <w:noProof/>
                 <w:webHidden/>
               </w:rPr>
-              <w:t>2</w:t>
+              <w:t>3</w:t>
             </w:r>
             <w:r>
               <w:rPr>
@@ -658,7 +622,7 @@
               <w:noProof/>
             </w:rPr>
           </w:pPr>
-          <w:hyperlink w:anchor="_Toc202196038" w:history="1">
+          <w:hyperlink w:anchor="_Toc202357913" w:history="1">
             <w:r>
               <w:rPr>
                 <w:rStyle w:val="Hyperlink"/>
@@ -704,7 +668,7 @@
                 <w:noProof/>
                 <w:webHidden/>
               </w:rPr>
-              <w:instrText xml:space="preserve"> PAGEREF _Toc202196038 \h </w:instrText>
+              <w:instrText xml:space="preserve"> PAGEREF _Toc202357913 \h </w:instrText>
             </w:r>
             <w:r>
               <w:rPr>
@@ -727,7 +691,7 @@
                 <w:noProof/>
                 <w:webHidden/>
               </w:rPr>
-              <w:t>2</w:t>
+              <w:t>3</w:t>
             </w:r>
             <w:r>
               <w:rPr>
@@ -752,7 +716,7 @@
               <w:noProof/>
             </w:rPr>
           </w:pPr>
-          <w:hyperlink w:anchor="_Toc202196039" w:history="1">
+          <w:hyperlink w:anchor="_Toc202357914" w:history="1">
             <w:r>
               <w:rPr>
                 <w:rStyle w:val="Hyperlink"/>
@@ -798,7 +762,7 @@
                 <w:noProof/>
                 <w:webHidden/>
               </w:rPr>
-              <w:instrText xml:space="preserve"> PAGEREF _Toc202196039 \h </w:instrText>
+              <w:instrText xml:space="preserve"> PAGEREF _Toc202357914 \h </w:instrText>
             </w:r>
             <w:r>
               <w:rPr>
@@ -821,7 +785,7 @@
                 <w:noProof/>
                 <w:webHidden/>
               </w:rPr>
-              <w:t>3</w:t>
+              <w:t>4</w:t>
             </w:r>
             <w:r>
               <w:rPr>
@@ -846,7 +810,7 @@
               <w:noProof/>
             </w:rPr>
           </w:pPr>
-          <w:hyperlink w:anchor="_Toc202196041" w:history="1">
+          <w:hyperlink w:anchor="_Toc202357916" w:history="1">
             <w:r>
               <w:rPr>
                 <w:rStyle w:val="Hyperlink"/>
@@ -857,10 +821,12 @@
             </w:r>
             <w:r>
               <w:rPr>
-                <w:rFonts w:ascii="Times New Roman" w:eastAsiaTheme="minorEastAsia" w:hAnsi="Times New Roman" w:cs="Times New Roman"/>
+                <w:rStyle w:val="Hyperlink"/>
+                <w:rFonts w:ascii="Times New Roman" w:hAnsi="Times New Roman" w:cs="Times New Roman"/>
                 <w:noProof/>
               </w:rPr>
               <w:tab/>
+              <w:t>System Architecture</w:t>
             </w:r>
             <w:r>
               <w:rPr>
@@ -868,62 +834,8 @@
                 <w:rFonts w:ascii="Times New Roman" w:hAnsi="Times New Roman" w:cs="Times New Roman"/>
                 <w:noProof/>
               </w:rPr>
-              <w:t>SSystem Architecture</w:t>
-            </w:r>
-            <w:r>
-              <w:rPr>
-                <w:rFonts w:ascii="Times New Roman" w:hAnsi="Times New Roman" w:cs="Times New Roman"/>
-                <w:noProof/>
-                <w:webHidden/>
-              </w:rPr>
               <w:tab/>
-            </w:r>
-            <w:r>
-              <w:rPr>
-                <w:rFonts w:ascii="Times New Roman" w:hAnsi="Times New Roman" w:cs="Times New Roman"/>
-                <w:noProof/>
-                <w:webHidden/>
-              </w:rPr>
-              <w:fldChar w:fldCharType="begin"/>
-            </w:r>
-            <w:r>
-              <w:rPr>
-                <w:rFonts w:ascii="Times New Roman" w:hAnsi="Times New Roman" w:cs="Times New Roman"/>
-                <w:noProof/>
-                <w:webHidden/>
-              </w:rPr>
-              <w:instrText xml:space="preserve"> PAGEREF _Toc202196041 \h </w:instrText>
-            </w:r>
-            <w:r>
-              <w:rPr>
-                <w:rFonts w:ascii="Times New Roman" w:hAnsi="Times New Roman" w:cs="Times New Roman"/>
-                <w:noProof/>
-                <w:webHidden/>
-              </w:rPr>
-            </w:r>
-            <w:r>
-              <w:rPr>
-                <w:rFonts w:ascii="Times New Roman" w:hAnsi="Times New Roman" w:cs="Times New Roman"/>
-                <w:noProof/>
-                <w:webHidden/>
-              </w:rPr>
-              <w:fldChar w:fldCharType="separate"/>
-            </w:r>
-            <w:r>
-              <w:rPr>
-                <w:rFonts w:ascii="Times New Roman" w:hAnsi="Times New Roman" w:cs="Times New Roman"/>
-                <w:noProof/>
-                <w:webHidden/>
-              </w:rPr>
-              <w:t>3</w:t>
-            </w:r>
-            <w:r>
-              <w:rPr>
-                <w:rFonts w:ascii="Times New Roman" w:hAnsi="Times New Roman" w:cs="Times New Roman"/>
-                <w:noProof/>
-                <w:webHidden/>
-              </w:rPr>
-              <w:fldChar w:fldCharType="end"/>
+              <w:t>4</w:t>
             </w:r>
           </w:hyperlink>
         </w:p>
@@ -940,7 +852,7 @@
               <w:noProof/>
             </w:rPr>
           </w:pPr>
-          <w:hyperlink w:anchor="_Toc202196042" w:history="1">
+          <w:hyperlink w:anchor="_Toc202357917" w:history="1">
             <w:r>
               <w:rPr>
                 <w:rStyle w:val="Hyperlink"/>
@@ -986,7 +898,7 @@
                 <w:noProof/>
                 <w:webHidden/>
               </w:rPr>
-              <w:instrText xml:space="preserve"> PAGEREF _Toc202196042 \h </w:instrText>
+              <w:instrText xml:space="preserve"> PAGEREF _Toc202357917 \h </w:instrText>
             </w:r>
             <w:r>
               <w:rPr>
@@ -1009,7 +921,7 @@
                 <w:noProof/>
                 <w:webHidden/>
               </w:rPr>
-              <w:t>4</w:t>
+              <w:t>5</w:t>
             </w:r>
             <w:r>
               <w:rPr>
@@ -1034,7 +946,7 @@
               <w:noProof/>
             </w:rPr>
           </w:pPr>
-          <w:hyperlink w:anchor="_Toc202196043" w:history="1">
+          <w:hyperlink w:anchor="_Toc202357918" w:history="1">
             <w:r>
               <w:rPr>
                 <w:rStyle w:val="Hyperlink"/>
@@ -1080,7 +992,7 @@
                 <w:noProof/>
                 <w:webHidden/>
               </w:rPr>
-              <w:instrText xml:space="preserve"> PAGEREF _Toc202196043 \h </w:instrText>
+              <w:instrText xml:space="preserve"> PAGEREF _Toc202357918 \h </w:instrText>
             </w:r>
             <w:r>
               <w:rPr>
@@ -1103,7 +1015,7 @@
                 <w:noProof/>
                 <w:webHidden/>
               </w:rPr>
-              <w:t>4</w:t>
+              <w:t>5</w:t>
             </w:r>
             <w:r>
               <w:rPr>
@@ -1128,7 +1040,7 @@
               <w:noProof/>
             </w:rPr>
           </w:pPr>
-          <w:hyperlink w:anchor="_Toc202196044" w:history="1">
+          <w:hyperlink w:anchor="_Toc202357919" w:history="1">
             <w:r>
               <w:rPr>
                 <w:rStyle w:val="Hyperlink"/>
@@ -1174,7 +1086,7 @@
                 <w:noProof/>
                 <w:webHidden/>
               </w:rPr>
-              <w:instrText xml:space="preserve"> PAGEREF _Toc202196044 \h </w:instrText>
+              <w:instrText xml:space="preserve"> PAGEREF _Toc202357919 \h </w:instrText>
             </w:r>
             <w:r>
               <w:rPr>
@@ -1197,7 +1109,7 @@
                 <w:noProof/>
                 <w:webHidden/>
               </w:rPr>
-              <w:t>4</w:t>
+              <w:t>5</w:t>
             </w:r>
             <w:r>
               <w:rPr>
@@ -1222,7 +1134,7 @@
               <w:noProof/>
             </w:rPr>
           </w:pPr>
-          <w:hyperlink w:anchor="_Toc202196045" w:history="1">
+          <w:hyperlink w:anchor="_Toc202357920" w:history="1">
             <w:r>
               <w:rPr>
                 <w:rStyle w:val="Hyperlink"/>
@@ -1268,7 +1180,7 @@
                 <w:noProof/>
                 <w:webHidden/>
               </w:rPr>
-              <w:instrText xml:space="preserve"> PAGEREF _Toc202196045 \h </w:instrText>
+              <w:instrText xml:space="preserve"> PAGEREF _Toc202357920 \h </w:instrText>
             </w:r>
             <w:r>
               <w:rPr>
@@ -1291,7 +1203,7 @@
                 <w:noProof/>
                 <w:webHidden/>
               </w:rPr>
-              <w:t>4</w:t>
+              <w:t>5</w:t>
             </w:r>
             <w:r>
               <w:rPr>
@@ -1316,7 +1228,7 @@
               <w:noProof/>
             </w:rPr>
           </w:pPr>
-          <w:hyperlink w:anchor="_Toc202196046" w:history="1">
+          <w:hyperlink w:anchor="_Toc202357921" w:history="1">
             <w:r>
               <w:rPr>
                 <w:rStyle w:val="Hyperlink"/>
@@ -1362,7 +1274,7 @@
                 <w:noProof/>
                 <w:webHidden/>
               </w:rPr>
-              <w:instrText xml:space="preserve"> PAGEREF _Toc202196046 \h </w:instrText>
+              <w:instrText xml:space="preserve"> PAGEREF _Toc202357921 \h </w:instrText>
             </w:r>
             <w:r>
               <w:rPr>
@@ -1385,7 +1297,7 @@
                 <w:noProof/>
                 <w:webHidden/>
               </w:rPr>
-              <w:t>5</w:t>
+              <w:t>6</w:t>
             </w:r>
             <w:r>
               <w:rPr>
@@ -1410,7 +1322,7 @@
               <w:noProof/>
             </w:rPr>
           </w:pPr>
-          <w:hyperlink w:anchor="_Toc202196047" w:history="1">
+          <w:hyperlink w:anchor="_Toc202357922" w:history="1">
             <w:r>
               <w:rPr>
                 <w:rStyle w:val="Hyperlink"/>
@@ -1456,7 +1368,7 @@
                 <w:noProof/>
                 <w:webHidden/>
               </w:rPr>
-              <w:instrText xml:space="preserve"> PAGEREF _Toc202196047 \h </w:instrText>
+              <w:instrText xml:space="preserve"> PAGEREF _Toc202357922 \h </w:instrText>
             </w:r>
             <w:r>
               <w:rPr>
@@ -1479,7 +1391,7 @@
                 <w:noProof/>
                 <w:webHidden/>
               </w:rPr>
-              <w:t>5</w:t>
+              <w:t>6</w:t>
             </w:r>
             <w:r>
               <w:rPr>
@@ -1504,7 +1416,7 @@
               <w:noProof/>
             </w:rPr>
           </w:pPr>
-          <w:hyperlink w:anchor="_Toc202196048" w:history="1">
+          <w:hyperlink w:anchor="_Toc202357923" w:history="1">
             <w:r>
               <w:rPr>
                 <w:rStyle w:val="Hyperlink"/>
@@ -1550,7 +1462,7 @@
                 <w:noProof/>
                 <w:webHidden/>
               </w:rPr>
-              <w:instrText xml:space="preserve"> PAGEREF _Toc202196048 \h </w:instrText>
+              <w:instrText xml:space="preserve"> PAGEREF _Toc202357923 \h </w:instrText>
             </w:r>
             <w:r>
               <w:rPr>
@@ -1573,7 +1485,477 @@
                 <w:noProof/>
                 <w:webHidden/>
               </w:rPr>
-              <w:t>5</w:t>
+              <w:t>6</w:t>
+            </w:r>
+            <w:r>
+              <w:rPr>
+                <w:rFonts w:ascii="Times New Roman" w:hAnsi="Times New Roman" w:cs="Times New Roman"/>
+                <w:noProof/>
+                <w:webHidden/>
+              </w:rPr>
+              <w:fldChar w:fldCharType="end"/>
+            </w:r>
+          </w:hyperlink>
+        </w:p>
+        <w:p>
+          <w:pPr>
+            <w:pStyle w:val="TOC1"/>
+            <w:tabs>
+              <w:tab w:val="left" w:pos="480"/>
+              <w:tab w:val="right" w:leader="dot" w:pos="9350"/>
+            </w:tabs>
+            <w:spacing w:line="360" w:lineRule="auto"/>
+            <w:rPr>
+              <w:rFonts w:ascii="Times New Roman" w:eastAsiaTheme="minorEastAsia" w:hAnsi="Times New Roman" w:cs="Times New Roman"/>
+              <w:noProof/>
+            </w:rPr>
+          </w:pPr>
+          <w:hyperlink w:anchor="_Toc202357924" w:history="1">
+            <w:r>
+              <w:rPr>
+                <w:rStyle w:val="Hyperlink"/>
+                <w:rFonts w:ascii="Times New Roman" w:hAnsi="Times New Roman" w:cs="Times New Roman"/>
+                <w:noProof/>
+              </w:rPr>
+              <w:t>6.</w:t>
+            </w:r>
+            <w:r>
+              <w:rPr>
+                <w:rFonts w:ascii="Times New Roman" w:eastAsiaTheme="minorEastAsia" w:hAnsi="Times New Roman" w:cs="Times New Roman"/>
+                <w:noProof/>
+              </w:rPr>
+              <w:tab/>
+            </w:r>
+            <w:r>
+              <w:rPr>
+                <w:rStyle w:val="Hyperlink"/>
+                <w:rFonts w:ascii="Times New Roman" w:hAnsi="Times New Roman" w:cs="Times New Roman"/>
+                <w:noProof/>
+              </w:rPr>
+              <w:t>Phase 3: Evaluation &amp; Future Enhancements</w:t>
+            </w:r>
+            <w:r>
+              <w:rPr>
+                <w:rFonts w:ascii="Times New Roman" w:hAnsi="Times New Roman" w:cs="Times New Roman"/>
+                <w:noProof/>
+                <w:webHidden/>
+              </w:rPr>
+              <w:tab/>
+            </w:r>
+            <w:r>
+              <w:rPr>
+                <w:rFonts w:ascii="Times New Roman" w:hAnsi="Times New Roman" w:cs="Times New Roman"/>
+                <w:noProof/>
+                <w:webHidden/>
+              </w:rPr>
+              <w:fldChar w:fldCharType="begin"/>
+            </w:r>
+            <w:r>
+              <w:rPr>
+                <w:rFonts w:ascii="Times New Roman" w:hAnsi="Times New Roman" w:cs="Times New Roman"/>
+                <w:noProof/>
+                <w:webHidden/>
+              </w:rPr>
+              <w:instrText xml:space="preserve"> PAGEREF _Toc202357924 \h </w:instrText>
+            </w:r>
+            <w:r>
+              <w:rPr>
+                <w:rFonts w:ascii="Times New Roman" w:hAnsi="Times New Roman" w:cs="Times New Roman"/>
+                <w:noProof/>
+                <w:webHidden/>
+              </w:rPr>
+            </w:r>
+            <w:r>
+              <w:rPr>
+                <w:rFonts w:ascii="Times New Roman" w:hAnsi="Times New Roman" w:cs="Times New Roman"/>
+                <w:noProof/>
+                <w:webHidden/>
+              </w:rPr>
+              <w:fldChar w:fldCharType="separate"/>
+            </w:r>
+            <w:r>
+              <w:rPr>
+                <w:rFonts w:ascii="Times New Roman" w:hAnsi="Times New Roman" w:cs="Times New Roman"/>
+                <w:noProof/>
+                <w:webHidden/>
+              </w:rPr>
+              <w:t>6</w:t>
+            </w:r>
+            <w:r>
+              <w:rPr>
+                <w:rFonts w:ascii="Times New Roman" w:hAnsi="Times New Roman" w:cs="Times New Roman"/>
+                <w:noProof/>
+                <w:webHidden/>
+              </w:rPr>
+              <w:fldChar w:fldCharType="end"/>
+            </w:r>
+          </w:hyperlink>
+        </w:p>
+        <w:p>
+          <w:pPr>
+            <w:pStyle w:val="TOC2"/>
+            <w:tabs>
+              <w:tab w:val="left" w:pos="960"/>
+              <w:tab w:val="right" w:leader="dot" w:pos="9350"/>
+            </w:tabs>
+            <w:spacing w:line="360" w:lineRule="auto"/>
+            <w:rPr>
+              <w:rFonts w:ascii="Times New Roman" w:eastAsiaTheme="minorEastAsia" w:hAnsi="Times New Roman" w:cs="Times New Roman"/>
+              <w:noProof/>
+            </w:rPr>
+          </w:pPr>
+          <w:hyperlink w:anchor="_Toc202357929" w:history="1">
+            <w:r>
+              <w:rPr>
+                <w:rStyle w:val="Hyperlink"/>
+                <w:rFonts w:ascii="Times New Roman" w:hAnsi="Times New Roman" w:cs="Times New Roman"/>
+                <w:noProof/>
+              </w:rPr>
+              <w:t>6.1</w:t>
+            </w:r>
+            <w:r>
+              <w:rPr>
+                <w:rFonts w:ascii="Times New Roman" w:eastAsiaTheme="minorEastAsia" w:hAnsi="Times New Roman" w:cs="Times New Roman"/>
+                <w:noProof/>
+              </w:rPr>
+              <w:tab/>
+            </w:r>
+            <w:r>
+              <w:rPr>
+                <w:rStyle w:val="Hyperlink"/>
+                <w:rFonts w:ascii="Times New Roman" w:hAnsi="Times New Roman" w:cs="Times New Roman"/>
+                <w:noProof/>
+              </w:rPr>
+              <w:t>Summary of Evaluation</w:t>
+            </w:r>
+            <w:r>
+              <w:rPr>
+                <w:rFonts w:ascii="Times New Roman" w:hAnsi="Times New Roman" w:cs="Times New Roman"/>
+                <w:noProof/>
+                <w:webHidden/>
+              </w:rPr>
+              <w:tab/>
+            </w:r>
+            <w:r>
+              <w:rPr>
+                <w:rFonts w:ascii="Times New Roman" w:hAnsi="Times New Roman" w:cs="Times New Roman"/>
+                <w:noProof/>
+                <w:webHidden/>
+              </w:rPr>
+              <w:fldChar w:fldCharType="begin"/>
+            </w:r>
+            <w:r>
+              <w:rPr>
+                <w:rFonts w:ascii="Times New Roman" w:hAnsi="Times New Roman" w:cs="Times New Roman"/>
+                <w:noProof/>
+                <w:webHidden/>
+              </w:rPr>
+              <w:instrText xml:space="preserve"> PAGEREF _Toc202357929 \h </w:instrText>
+            </w:r>
+            <w:r>
+              <w:rPr>
+                <w:rFonts w:ascii="Times New Roman" w:hAnsi="Times New Roman" w:cs="Times New Roman"/>
+                <w:noProof/>
+                <w:webHidden/>
+              </w:rPr>
+            </w:r>
+            <w:r>
+              <w:rPr>
+                <w:rFonts w:ascii="Times New Roman" w:hAnsi="Times New Roman" w:cs="Times New Roman"/>
+                <w:noProof/>
+                <w:webHidden/>
+              </w:rPr>
+              <w:fldChar w:fldCharType="separate"/>
+            </w:r>
+            <w:r>
+              <w:rPr>
+                <w:rFonts w:ascii="Times New Roman" w:hAnsi="Times New Roman" w:cs="Times New Roman"/>
+                <w:noProof/>
+                <w:webHidden/>
+              </w:rPr>
+              <w:t>6</w:t>
+            </w:r>
+            <w:r>
+              <w:rPr>
+                <w:rFonts w:ascii="Times New Roman" w:hAnsi="Times New Roman" w:cs="Times New Roman"/>
+                <w:noProof/>
+                <w:webHidden/>
+              </w:rPr>
+              <w:fldChar w:fldCharType="end"/>
+            </w:r>
+          </w:hyperlink>
+        </w:p>
+        <w:p>
+          <w:pPr>
+            <w:pStyle w:val="TOC2"/>
+            <w:tabs>
+              <w:tab w:val="left" w:pos="960"/>
+              <w:tab w:val="right" w:leader="dot" w:pos="9350"/>
+            </w:tabs>
+            <w:spacing w:line="360" w:lineRule="auto"/>
+            <w:rPr>
+              <w:rFonts w:ascii="Times New Roman" w:eastAsiaTheme="minorEastAsia" w:hAnsi="Times New Roman" w:cs="Times New Roman"/>
+              <w:noProof/>
+            </w:rPr>
+          </w:pPr>
+          <w:hyperlink w:anchor="_Toc202357930" w:history="1">
+            <w:r>
+              <w:rPr>
+                <w:rStyle w:val="Hyperlink"/>
+                <w:rFonts w:ascii="Times New Roman" w:hAnsi="Times New Roman" w:cs="Times New Roman"/>
+                <w:noProof/>
+              </w:rPr>
+              <w:t>6.2</w:t>
+            </w:r>
+            <w:r>
+              <w:rPr>
+                <w:rFonts w:ascii="Times New Roman" w:eastAsiaTheme="minorEastAsia" w:hAnsi="Times New Roman" w:cs="Times New Roman"/>
+                <w:noProof/>
+              </w:rPr>
+              <w:tab/>
+            </w:r>
+            <w:r>
+              <w:rPr>
+                <w:rStyle w:val="Hyperlink"/>
+                <w:rFonts w:ascii="Times New Roman" w:hAnsi="Times New Roman" w:cs="Times New Roman"/>
+                <w:noProof/>
+              </w:rPr>
+              <w:t>6.2 Limitations</w:t>
+            </w:r>
+            <w:r>
+              <w:rPr>
+                <w:rFonts w:ascii="Times New Roman" w:hAnsi="Times New Roman" w:cs="Times New Roman"/>
+                <w:noProof/>
+                <w:webHidden/>
+              </w:rPr>
+              <w:tab/>
+            </w:r>
+            <w:r>
+              <w:rPr>
+                <w:rFonts w:ascii="Times New Roman" w:hAnsi="Times New Roman" w:cs="Times New Roman"/>
+                <w:noProof/>
+                <w:webHidden/>
+              </w:rPr>
+              <w:fldChar w:fldCharType="begin"/>
+            </w:r>
+            <w:r>
+              <w:rPr>
+                <w:rFonts w:ascii="Times New Roman" w:hAnsi="Times New Roman" w:cs="Times New Roman"/>
+                <w:noProof/>
+                <w:webHidden/>
+              </w:rPr>
+              <w:instrText xml:space="preserve"> PAGEREF _Toc202357930 \h </w:instrText>
+            </w:r>
+            <w:r>
+              <w:rPr>
+                <w:rFonts w:ascii="Times New Roman" w:hAnsi="Times New Roman" w:cs="Times New Roman"/>
+                <w:noProof/>
+                <w:webHidden/>
+              </w:rPr>
+            </w:r>
+            <w:r>
+              <w:rPr>
+                <w:rFonts w:ascii="Times New Roman" w:hAnsi="Times New Roman" w:cs="Times New Roman"/>
+                <w:noProof/>
+                <w:webHidden/>
+              </w:rPr>
+              <w:fldChar w:fldCharType="separate"/>
+            </w:r>
+            <w:r>
+              <w:rPr>
+                <w:rFonts w:ascii="Times New Roman" w:hAnsi="Times New Roman" w:cs="Times New Roman"/>
+                <w:noProof/>
+                <w:webHidden/>
+              </w:rPr>
+              <w:t>7</w:t>
+            </w:r>
+            <w:r>
+              <w:rPr>
+                <w:rFonts w:ascii="Times New Roman" w:hAnsi="Times New Roman" w:cs="Times New Roman"/>
+                <w:noProof/>
+                <w:webHidden/>
+              </w:rPr>
+              <w:fldChar w:fldCharType="end"/>
+            </w:r>
+          </w:hyperlink>
+        </w:p>
+        <w:p>
+          <w:pPr>
+            <w:pStyle w:val="TOC2"/>
+            <w:tabs>
+              <w:tab w:val="left" w:pos="960"/>
+              <w:tab w:val="right" w:leader="dot" w:pos="9350"/>
+            </w:tabs>
+            <w:spacing w:line="360" w:lineRule="auto"/>
+            <w:rPr>
+              <w:rFonts w:ascii="Times New Roman" w:eastAsiaTheme="minorEastAsia" w:hAnsi="Times New Roman" w:cs="Times New Roman"/>
+              <w:noProof/>
+            </w:rPr>
+          </w:pPr>
+          <w:hyperlink w:anchor="_Toc202357931" w:history="1">
+            <w:r>
+              <w:rPr>
+                <w:rStyle w:val="Hyperlink"/>
+                <w:rFonts w:ascii="Times New Roman" w:hAnsi="Times New Roman" w:cs="Times New Roman"/>
+                <w:noProof/>
+              </w:rPr>
+              <w:t>6.3</w:t>
+            </w:r>
+            <w:r>
+              <w:rPr>
+                <w:rFonts w:ascii="Times New Roman" w:eastAsiaTheme="minorEastAsia" w:hAnsi="Times New Roman" w:cs="Times New Roman"/>
+                <w:noProof/>
+              </w:rPr>
+              <w:tab/>
+            </w:r>
+            <w:r>
+              <w:rPr>
+                <w:rStyle w:val="Hyperlink"/>
+                <w:rFonts w:ascii="Times New Roman" w:hAnsi="Times New Roman" w:cs="Times New Roman"/>
+                <w:noProof/>
+              </w:rPr>
+              <w:t>Planned Improvements</w:t>
+            </w:r>
+            <w:r>
+              <w:rPr>
+                <w:rFonts w:ascii="Times New Roman" w:hAnsi="Times New Roman" w:cs="Times New Roman"/>
+                <w:noProof/>
+                <w:webHidden/>
+              </w:rPr>
+              <w:tab/>
+            </w:r>
+            <w:r>
+              <w:rPr>
+                <w:rFonts w:ascii="Times New Roman" w:hAnsi="Times New Roman" w:cs="Times New Roman"/>
+                <w:noProof/>
+                <w:webHidden/>
+              </w:rPr>
+              <w:fldChar w:fldCharType="begin"/>
+            </w:r>
+            <w:r>
+              <w:rPr>
+                <w:rFonts w:ascii="Times New Roman" w:hAnsi="Times New Roman" w:cs="Times New Roman"/>
+                <w:noProof/>
+                <w:webHidden/>
+              </w:rPr>
+              <w:instrText xml:space="preserve"> PAGEREF _Toc202357931 \h </w:instrText>
+            </w:r>
+            <w:r>
+              <w:rPr>
+                <w:rFonts w:ascii="Times New Roman" w:hAnsi="Times New Roman" w:cs="Times New Roman"/>
+                <w:noProof/>
+                <w:webHidden/>
+              </w:rPr>
+            </w:r>
+            <w:r>
+              <w:rPr>
+                <w:rFonts w:ascii="Times New Roman" w:hAnsi="Times New Roman" w:cs="Times New Roman"/>
+                <w:noProof/>
+                <w:webHidden/>
+              </w:rPr>
+              <w:fldChar w:fldCharType="separate"/>
+            </w:r>
+            <w:r>
+              <w:rPr>
+                <w:rFonts w:ascii="Times New Roman" w:hAnsi="Times New Roman" w:cs="Times New Roman"/>
+                <w:noProof/>
+                <w:webHidden/>
+              </w:rPr>
+              <w:t>7</w:t>
+            </w:r>
+            <w:r>
+              <w:rPr>
+                <w:rFonts w:ascii="Times New Roman" w:hAnsi="Times New Roman" w:cs="Times New Roman"/>
+                <w:noProof/>
+                <w:webHidden/>
+              </w:rPr>
+              <w:fldChar w:fldCharType="end"/>
+            </w:r>
+          </w:hyperlink>
+        </w:p>
+        <w:p>
+          <w:pPr>
+            <w:pStyle w:val="TOC2"/>
+            <w:tabs>
+              <w:tab w:val="left" w:pos="960"/>
+              <w:tab w:val="right" w:leader="dot" w:pos="9350"/>
+            </w:tabs>
+            <w:spacing w:line="360" w:lineRule="auto"/>
+            <w:rPr>
+              <w:rFonts w:ascii="Times New Roman" w:eastAsiaTheme="minorEastAsia" w:hAnsi="Times New Roman" w:cs="Times New Roman"/>
+              <w:noProof/>
+            </w:rPr>
+          </w:pPr>
+          <w:hyperlink w:anchor="_Toc202357932" w:history="1">
+            <w:r>
+              <w:rPr>
+                <w:rStyle w:val="Hyperlink"/>
+                <w:rFonts w:ascii="Times New Roman" w:hAnsi="Times New Roman" w:cs="Times New Roman"/>
+                <w:noProof/>
+              </w:rPr>
+              <w:t>6.4</w:t>
+            </w:r>
+            <w:r>
+              <w:rPr>
+                <w:rFonts w:ascii="Times New Roman" w:eastAsiaTheme="minorEastAsia" w:hAnsi="Times New Roman" w:cs="Times New Roman"/>
+                <w:noProof/>
+              </w:rPr>
+              <w:tab/>
+            </w:r>
+            <w:r>
+              <w:rPr>
+                <w:rStyle w:val="Hyperlink"/>
+                <w:rFonts w:ascii="Times New Roman" w:hAnsi="Times New Roman" w:cs="Times New Roman"/>
+                <w:noProof/>
+              </w:rPr>
+              <w:t>Reflection</w:t>
+            </w:r>
+            <w:r>
+              <w:rPr>
+                <w:rFonts w:ascii="Times New Roman" w:hAnsi="Times New Roman" w:cs="Times New Roman"/>
+                <w:noProof/>
+                <w:webHidden/>
+              </w:rPr>
+              <w:tab/>
+            </w:r>
+            <w:r>
+              <w:rPr>
+                <w:rFonts w:ascii="Times New Roman" w:hAnsi="Times New Roman" w:cs="Times New Roman"/>
+                <w:noProof/>
+                <w:webHidden/>
+              </w:rPr>
+              <w:fldChar w:fldCharType="begin"/>
+            </w:r>
+            <w:r>
+              <w:rPr>
+                <w:rFonts w:ascii="Times New Roman" w:hAnsi="Times New Roman" w:cs="Times New Roman"/>
+                <w:noProof/>
+                <w:webHidden/>
+              </w:rPr>
+              <w:instrText xml:space="preserve"> PAGEREF _Toc202357932 \h </w:instrText>
+            </w:r>
+            <w:r>
+              <w:rPr>
+                <w:rFonts w:ascii="Times New Roman" w:hAnsi="Times New Roman" w:cs="Times New Roman"/>
+                <w:noProof/>
+                <w:webHidden/>
+              </w:rPr>
+            </w:r>
+            <w:r>
+              <w:rPr>
+                <w:rFonts w:ascii="Times New Roman" w:hAnsi="Times New Roman" w:cs="Times New Roman"/>
+                <w:noProof/>
+                <w:webHidden/>
+              </w:rPr>
+              <w:fldChar w:fldCharType="separate"/>
+            </w:r>
+            <w:r>
+              <w:rPr>
+                <w:rFonts w:ascii="Times New Roman" w:hAnsi="Times New Roman" w:cs="Times New Roman"/>
+                <w:noProof/>
+                <w:webHidden/>
+              </w:rPr>
+              <w:t>7</w:t>
             </w:r>
             <w:r>
               <w:rPr>
@@ -1633,7 +2015,7 @@
           <w:b/>
           <w:bCs/>
         </w:rPr>
-        <w:t>Figures</w:t>
+        <w:t>Tables</w:t>
       </w:r>
     </w:p>
     <w:p>
@@ -1644,8 +2026,7 @@
         </w:tabs>
         <w:spacing w:line="360" w:lineRule="auto"/>
         <w:rPr>
-          <w:rStyle w:val="Hyperlink"/>
-          <w:rFonts w:ascii="Times New Roman" w:hAnsi="Times New Roman" w:cs="Times New Roman"/>
+          <w:rFonts w:ascii="Times New Roman" w:eastAsiaTheme="minorEastAsia" w:hAnsi="Times New Roman" w:cs="Times New Roman"/>
           <w:noProof/>
         </w:rPr>
       </w:pPr>
@@ -1670,7 +2051,7 @@
         </w:rPr>
         <w:fldChar w:fldCharType="separate"/>
       </w:r>
-      <w:hyperlink w:anchor="_Toc202194705" w:history="1">
+      <w:hyperlink w:anchor="_Toc202357837" w:history="1">
         <w:r>
           <w:rPr>
             <w:rStyle w:val="Hyperlink"/>
@@ -1701,7 +2082,7 @@
             <w:noProof/>
             <w:webHidden/>
           </w:rPr>
-          <w:instrText xml:space="preserve"> PAGEREF _Toc202194705 \h </w:instrText>
+          <w:instrText xml:space="preserve"> PAGEREF _Toc202357837 \h </w:instrText>
         </w:r>
         <w:r>
           <w:rPr>
@@ -1738,84 +2119,25 @@
     </w:p>
     <w:p>
       <w:pPr>
-        <w:spacing w:line="360" w:lineRule="auto"/>
-        <w:rPr>
-          <w:rFonts w:ascii="Times New Roman" w:hAnsi="Times New Roman" w:cs="Times New Roman"/>
-          <w:noProof/>
-        </w:rPr>
-      </w:pPr>
-    </w:p>
-    <w:p>
-      <w:pPr>
-        <w:spacing w:line="360" w:lineRule="auto"/>
-        <w:jc w:val="center"/>
-        <w:rPr>
-          <w:rFonts w:ascii="Times New Roman" w:hAnsi="Times New Roman" w:cs="Times New Roman"/>
-          <w:b/>
-          <w:bCs/>
-          <w:noProof/>
-        </w:rPr>
-      </w:pPr>
-      <w:r>
-        <w:rPr>
-          <w:rFonts w:ascii="Times New Roman" w:hAnsi="Times New Roman" w:cs="Times New Roman"/>
-          <w:b/>
-        </w:rPr>
-        <w:fldChar w:fldCharType="end"/>
-      </w:r>
-      <w:r>
-        <w:rPr>
-          <w:rFonts w:ascii="Times New Roman" w:hAnsi="Times New Roman" w:cs="Times New Roman"/>
-          <w:b/>
-          <w:bCs/>
-        </w:rPr>
-        <w:t>List of Figures</w:t>
-      </w:r>
-      <w:r>
-        <w:rPr>
-          <w:rFonts w:ascii="Times New Roman" w:hAnsi="Times New Roman" w:cs="Times New Roman"/>
-          <w:b/>
-          <w:bCs/>
-        </w:rPr>
-        <w:fldChar w:fldCharType="begin"/>
-      </w:r>
-      <w:r>
-        <w:rPr>
-          <w:rFonts w:ascii="Times New Roman" w:hAnsi="Times New Roman" w:cs="Times New Roman"/>
-          <w:b/>
-          <w:bCs/>
-        </w:rPr>
-        <w:instrText xml:space="preserve"> TOC \h \z \c "Figure" </w:instrText>
-      </w:r>
-      <w:r>
-        <w:rPr>
-          <w:rFonts w:ascii="Times New Roman" w:hAnsi="Times New Roman" w:cs="Times New Roman"/>
-          <w:b/>
-          <w:bCs/>
-        </w:rPr>
-        <w:fldChar w:fldCharType="separate"/>
-      </w:r>
-    </w:p>
-    <w:p>
-      <w:pPr>
         <w:pStyle w:val="TableofFigures"/>
         <w:tabs>
           <w:tab w:val="right" w:leader="dot" w:pos="9350"/>
         </w:tabs>
         <w:spacing w:line="360" w:lineRule="auto"/>
         <w:rPr>
-          <w:rFonts w:ascii="Times New Roman" w:eastAsiaTheme="minorEastAsia" w:hAnsi="Times New Roman" w:cs="Times New Roman"/>
+          <w:rStyle w:val="Hyperlink"/>
+          <w:rFonts w:ascii="Times New Roman" w:hAnsi="Times New Roman" w:cs="Times New Roman"/>
           <w:noProof/>
         </w:rPr>
       </w:pPr>
-      <w:hyperlink w:anchor="_Toc202194781" w:history="1">
+      <w:hyperlink w:anchor="_Toc202357838" w:history="1">
         <w:r>
           <w:rPr>
             <w:rStyle w:val="Hyperlink"/>
             <w:rFonts w:ascii="Times New Roman" w:hAnsi="Times New Roman" w:cs="Times New Roman"/>
             <w:noProof/>
           </w:rPr>
-          <w:t>Figure 1: Architecture Overview (source: self-made)</w:t>
+          <w:t>Table 2: Planned Improvements (source: self-made)</w:t>
         </w:r>
         <w:r>
           <w:rPr>
@@ -1839,7 +2161,7 @@
             <w:noProof/>
             <w:webHidden/>
           </w:rPr>
-          <w:instrText xml:space="preserve"> PAGEREF _Toc202194781 \h </w:instrText>
+          <w:instrText xml:space="preserve"> PAGEREF _Toc202357838 \h </w:instrText>
         </w:r>
         <w:r>
           <w:rPr>
@@ -1862,7 +2184,7 @@
             <w:noProof/>
             <w:webHidden/>
           </w:rPr>
-          <w:t>3</w:t>
+          <w:t>6</w:t>
         </w:r>
         <w:r>
           <w:rPr>
@@ -1873,14 +2195,130 @@
           <w:fldChar w:fldCharType="end"/>
         </w:r>
       </w:hyperlink>
-      <w:r>
-        <w:rPr>
-          <w:rStyle w:val="Hyperlink"/>
-          <w:rFonts w:ascii="Times New Roman" w:hAnsi="Times New Roman" w:cs="Times New Roman"/>
+    </w:p>
+    <w:p>
+      <w:pPr>
+        <w:spacing w:line="360" w:lineRule="auto"/>
+      </w:pPr>
+    </w:p>
+    <w:p>
+      <w:pPr>
+        <w:spacing w:line="360" w:lineRule="auto"/>
+        <w:jc w:val="center"/>
+        <w:rPr>
           <w:noProof/>
         </w:rPr>
-        <w:t>s</w:t>
-      </w:r>
+      </w:pPr>
+      <w:r>
+        <w:rPr>
+          <w:rFonts w:ascii="Times New Roman" w:hAnsi="Times New Roman" w:cs="Times New Roman"/>
+          <w:b/>
+        </w:rPr>
+        <w:fldChar w:fldCharType="end"/>
+      </w:r>
+      <w:r>
+        <w:rPr>
+          <w:rFonts w:ascii="Times New Roman" w:hAnsi="Times New Roman" w:cs="Times New Roman"/>
+          <w:b/>
+          <w:bCs/>
+        </w:rPr>
+        <w:t>List of Figures</w:t>
+      </w:r>
+      <w:r>
+        <w:rPr>
+          <w:rFonts w:ascii="Times New Roman" w:hAnsi="Times New Roman" w:cs="Times New Roman"/>
+          <w:b/>
+          <w:bCs/>
+        </w:rPr>
+        <w:fldChar w:fldCharType="begin"/>
+      </w:r>
+      <w:r>
+        <w:rPr>
+          <w:rFonts w:ascii="Times New Roman" w:hAnsi="Times New Roman" w:cs="Times New Roman"/>
+          <w:b/>
+          <w:bCs/>
+        </w:rPr>
+        <w:instrText xml:space="preserve"> TOC \h \z \c "Figure" </w:instrText>
+      </w:r>
+      <w:r>
+        <w:rPr>
+          <w:rFonts w:ascii="Times New Roman" w:hAnsi="Times New Roman" w:cs="Times New Roman"/>
+          <w:b/>
+          <w:bCs/>
+        </w:rPr>
+        <w:fldChar w:fldCharType="separate"/>
+      </w:r>
+    </w:p>
+    <w:p>
+      <w:pPr>
+        <w:pStyle w:val="TableofFigures"/>
+        <w:tabs>
+          <w:tab w:val="right" w:leader="dot" w:pos="9350"/>
+        </w:tabs>
+        <w:spacing w:line="360" w:lineRule="auto"/>
+        <w:rPr>
+          <w:rFonts w:eastAsiaTheme="minorEastAsia"/>
+          <w:noProof/>
+        </w:rPr>
+      </w:pPr>
+      <w:hyperlink w:anchor="_Toc202357892" w:history="1">
+        <w:r>
+          <w:rPr>
+            <w:rStyle w:val="Hyperlink"/>
+            <w:rFonts w:ascii="Times New Roman" w:hAnsi="Times New Roman" w:cs="Times New Roman"/>
+            <w:noProof/>
+          </w:rPr>
+          <w:t>Figure 1: Architecture Overview (source: self-made)</w:t>
+        </w:r>
+        <w:r>
+          <w:rPr>
+            <w:noProof/>
+            <w:webHidden/>
+          </w:rPr>
+          <w:tab/>
+        </w:r>
+        <w:r>
+          <w:rPr>
+            <w:noProof/>
+            <w:webHidden/>
+          </w:rPr>
+          <w:fldChar w:fldCharType="begin"/>
+        </w:r>
+        <w:r>
+          <w:rPr>
+            <w:noProof/>
+            <w:webHidden/>
+          </w:rPr>
+          <w:instrText xml:space="preserve"> PAGEREF _Toc202357892 \h </w:instrText>
+        </w:r>
+        <w:r>
+          <w:rPr>
+            <w:noProof/>
+            <w:webHidden/>
+          </w:rPr>
+        </w:r>
+        <w:r>
+          <w:rPr>
+            <w:noProof/>
+            <w:webHidden/>
+          </w:rPr>
+          <w:fldChar w:fldCharType="separate"/>
+        </w:r>
+        <w:r>
+          <w:rPr>
+            <w:noProof/>
+            <w:webHidden/>
+          </w:rPr>
+          <w:t>3</w:t>
+        </w:r>
+        <w:r>
+          <w:rPr>
+            <w:noProof/>
+            <w:webHidden/>
+          </w:rPr>
+          <w:fldChar w:fldCharType="end"/>
+        </w:r>
+      </w:hyperlink>
     </w:p>
     <w:p>
       <w:pPr>
@@ -1956,7 +2394,7 @@
           <w:bCs w:val="0"/>
         </w:rPr>
       </w:pPr>
-      <w:bookmarkStart w:id="0" w:name="_Toc202196034"/>
+      <w:bookmarkStart w:id="0" w:name="_Toc202357909"/>
       <w:r>
         <w:rPr>
           <w:rStyle w:val="Strong"/>
@@ -1980,19 +2418,7 @@
         <w:rPr>
           <w:rFonts w:ascii="Times New Roman" w:hAnsi="Times New Roman" w:cs="Times New Roman"/>
         </w:rPr>
-        <w:t>My</w:t>
-      </w:r>
-      <w:r>
-        <w:rPr>
-          <w:rFonts w:ascii="Times New Roman" w:hAnsi="Times New Roman" w:cs="Times New Roman"/>
-        </w:rPr>
-        <w:t xml:space="preserve"> </w:t>
-      </w:r>
-      <w:r>
-        <w:rPr>
-          <w:rFonts w:ascii="Times New Roman" w:hAnsi="Times New Roman" w:cs="Times New Roman"/>
-        </w:rPr>
-        <w:t xml:space="preserve">Health Tracker is a mobile web app which helps people keep </w:t>
+        <w:t xml:space="preserve">My Health Tracker is a mobile web app which helps people keep </w:t>
       </w:r>
       <w:r>
         <w:rPr>
@@ -2156,7 +2582,7 @@
           <w:bCs/>
         </w:rPr>
       </w:pPr>
-      <w:bookmarkStart w:id="1" w:name="_Toc202196035"/>
+      <w:bookmarkStart w:id="1" w:name="_Toc202357910"/>
       <w:r>
         <w:rPr>
           <w:rStyle w:val="Strong"/>
@@ -2204,18 +2630,9 @@
     <w:p>
       <w:pPr>
         <w:pStyle w:val="Heading2"/>
-        <w:jc w:val="both"/>
-        <w:rPr>
-          <w:rFonts w:cs="Times New Roman"/>
-          <w:szCs w:val="24"/>
-        </w:rPr>
-      </w:pPr>
-      <w:bookmarkStart w:id="2" w:name="_Toc202196036"/>
-      <w:r>
-        <w:rPr>
-          <w:rFonts w:cs="Times New Roman"/>
-          <w:szCs w:val="24"/>
-        </w:rPr>
+      </w:pPr>
+      <w:bookmarkStart w:id="2" w:name="_Toc202357911"/>
+      <w:r>
         <w:t>Project Idea</w:t>
       </w:r>
       <w:bookmarkEnd w:id="2"/>
@@ -2264,18 +2681,9 @@
     <w:p>
       <w:pPr>
         <w:pStyle w:val="Heading2"/>
-        <w:jc w:val="both"/>
-        <w:rPr>
-          <w:rFonts w:cs="Times New Roman"/>
-          <w:szCs w:val="24"/>
-        </w:rPr>
-      </w:pPr>
-      <w:bookmarkStart w:id="3" w:name="_Toc202196037"/>
-      <w:r>
-        <w:rPr>
-          <w:rFonts w:cs="Times New Roman"/>
-          <w:szCs w:val="24"/>
-        </w:rPr>
+      </w:pPr>
+      <w:bookmarkStart w:id="3" w:name="_Toc202357912"/>
+      <w:r>
         <w:t>Who will be reached?</w:t>
       </w:r>
       <w:bookmarkEnd w:id="3"/>
@@ -2379,18 +2787,9 @@
     <w:p>
       <w:pPr>
         <w:pStyle w:val="Heading2"/>
-        <w:jc w:val="both"/>
-        <w:rPr>
-          <w:rFonts w:cs="Times New Roman"/>
-          <w:szCs w:val="24"/>
-        </w:rPr>
-      </w:pPr>
-      <w:bookmarkStart w:id="4" w:name="_Toc202196038"/>
-      <w:r>
-        <w:rPr>
-          <w:rFonts w:cs="Times New Roman"/>
-          <w:szCs w:val="24"/>
-        </w:rPr>
+      </w:pPr>
+      <w:bookmarkStart w:id="4" w:name="_Toc202357913"/>
+      <w:r>
         <w:t>User Value</w:t>
       </w:r>
       <w:bookmarkEnd w:id="4"/>
@@ -2484,27 +2883,14 @@
     <w:p>
       <w:pPr>
         <w:pStyle w:val="Heading2"/>
-        <w:jc w:val="both"/>
-        <w:rPr>
-          <w:rFonts w:cs="Times New Roman"/>
-          <w:szCs w:val="24"/>
-        </w:rPr>
-      </w:pPr>
-      <w:bookmarkStart w:id="5" w:name="_Toc202196039"/>
-      <w:r>
-        <w:rPr>
-          <w:rFonts w:cs="Times New Roman"/>
-          <w:szCs w:val="24"/>
-        </w:rPr>
+      </w:pPr>
+      <w:bookmarkStart w:id="5" w:name="_Toc202357914"/>
+      <w:r>
         <w:lastRenderedPageBreak/>
         <w:t>Technical Stack</w:t>
       </w:r>
       <w:bookmarkEnd w:id="5"/>
       <w:r>
-        <w:rPr>
-          <w:rFonts w:cs="Times New Roman"/>
-          <w:szCs w:val="24"/>
-        </w:rPr>
         <w:t xml:space="preserve"> </w:t>
       </w:r>
     </w:p>
@@ -2520,13 +2906,7 @@
         <w:rPr>
           <w:rFonts w:ascii="Times New Roman" w:hAnsi="Times New Roman" w:cs="Times New Roman"/>
         </w:rPr>
-        <w:t>Table</w:t>
-      </w:r>
-      <w:r>
-        <w:rPr>
-          <w:rFonts w:ascii="Times New Roman" w:hAnsi="Times New Roman" w:cs="Times New Roman"/>
-        </w:rPr>
-        <w:t xml:space="preserve"> 1 below </w:t>
+        <w:t xml:space="preserve">Table 1 below </w:t>
       </w:r>
       <w:proofErr w:type="spellStart"/>
       <w:r>
@@ -2557,7 +2937,7 @@
       </w:pPr>
       <w:bookmarkStart w:id="6" w:name="_Toc202194036"/>
       <w:bookmarkStart w:id="7" w:name="_Toc202194532"/>
-      <w:bookmarkStart w:id="8" w:name="_Toc202194705"/>
+      <w:bookmarkStart w:id="8" w:name="_Toc202357837"/>
       <w:r>
         <w:rPr>
           <w:rFonts w:ascii="Times New Roman" w:hAnsi="Times New Roman" w:cs="Times New Roman"/>
@@ -2630,6 +3010,7 @@
       <w:tblPr>
         <w:tblStyle w:val="TableGrid"/>
         <w:tblW w:w="0" w:type="auto"/>
+        <w:jc w:val="center"/>
         <w:tblLook w:val="04A0" w:firstRow="1" w:lastRow="0" w:firstColumn="1" w:lastColumn="0" w:noHBand="0" w:noVBand="1"/>
       </w:tblPr>
       <w:tblGrid>
@@ -2638,6 +3019,9 @@
         <w:gridCol w:w="4255"/>
       </w:tblGrid>
       <w:tr>
+        <w:trPr>
+          <w:jc w:val="center"/>
+        </w:trPr>
         <w:tc>
           <w:tcPr>
             <w:tcW w:w="0" w:type="auto"/>
@@ -2715,6 +3099,9 @@
         </w:tc>
       </w:tr>
       <w:tr>
+        <w:trPr>
+          <w:jc w:val="center"/>
+        </w:trPr>
         <w:tc>
           <w:tcPr>
             <w:tcW w:w="0" w:type="auto"/>
@@ -2780,6 +3167,9 @@
         </w:tc>
       </w:tr>
       <w:tr>
+        <w:trPr>
+          <w:jc w:val="center"/>
+        </w:trPr>
         <w:tc>
           <w:tcPr>
             <w:tcW w:w="0" w:type="auto"/>
@@ -2845,6 +3235,9 @@
         </w:tc>
       </w:tr>
       <w:tr>
+        <w:trPr>
+          <w:jc w:val="center"/>
+        </w:trPr>
         <w:tc>
           <w:tcPr>
             <w:tcW w:w="0" w:type="auto"/>
@@ -2910,6 +3303,9 @@
         </w:tc>
       </w:tr>
       <w:tr>
+        <w:trPr>
+          <w:jc w:val="center"/>
+        </w:trPr>
         <w:tc>
           <w:tcPr>
             <w:tcW w:w="0" w:type="auto"/>
@@ -2975,6 +3371,9 @@
         </w:tc>
       </w:tr>
       <w:tr>
+        <w:trPr>
+          <w:jc w:val="center"/>
+        </w:trPr>
         <w:tc>
           <w:tcPr>
             <w:tcW w:w="0" w:type="auto"/>
@@ -3085,43 +3484,23 @@
       </w:pPr>
       <w:bookmarkStart w:id="9" w:name="_Toc202194097"/>
       <w:bookmarkStart w:id="10" w:name="_Toc202196040"/>
+      <w:bookmarkStart w:id="11" w:name="_Toc202357915"/>
       <w:bookmarkEnd w:id="9"/>
       <w:bookmarkEnd w:id="10"/>
+      <w:bookmarkEnd w:id="11"/>
     </w:p>
     <w:p>
       <w:pPr>
         <w:pStyle w:val="Heading2"/>
-        <w:jc w:val="both"/>
-        <w:rPr>
-          <w:rFonts w:cs="Times New Roman"/>
-          <w:szCs w:val="24"/>
-        </w:rPr>
-      </w:pPr>
-      <w:bookmarkStart w:id="11" w:name="_Toc202196041"/>
-      <w:proofErr w:type="spellStart"/>
-      <w:r>
-        <w:rPr>
-          <w:rFonts w:cs="Times New Roman"/>
-          <w:szCs w:val="24"/>
-        </w:rPr>
-        <w:t>S</w:t>
-      </w:r>
-      <w:r>
-        <w:rPr>
-          <w:rFonts w:cs="Times New Roman"/>
-          <w:szCs w:val="24"/>
-        </w:rPr>
+      </w:pPr>
+      <w:bookmarkStart w:id="12" w:name="_Toc202357916"/>
+      <w:r>
         <w:t>System</w:t>
       </w:r>
-      <w:proofErr w:type="spellEnd"/>
-      <w:r>
-        <w:rPr>
-          <w:rFonts w:cs="Times New Roman"/>
-          <w:szCs w:val="24"/>
-        </w:rPr>
+      <w:r>
         <w:t xml:space="preserve"> Architecture</w:t>
       </w:r>
-      <w:bookmarkEnd w:id="11"/>
+      <w:bookmarkEnd w:id="12"/>
     </w:p>
     <w:p>
       <w:pPr>
@@ -3199,8 +3578,8 @@
           <w:szCs w:val="24"/>
         </w:rPr>
       </w:pPr>
-      <w:bookmarkStart w:id="12" w:name="_Toc202194724"/>
-      <w:bookmarkStart w:id="13" w:name="_Toc202194781"/>
+      <w:bookmarkStart w:id="13" w:name="_Toc202194724"/>
+      <w:bookmarkStart w:id="14" w:name="_Toc202357892"/>
       <w:r>
         <w:rPr>
           <w:rFonts w:ascii="Times New Roman" w:hAnsi="Times New Roman" w:cs="Times New Roman"/>
@@ -3265,8 +3644,8 @@
         </w:rPr>
         <w:t>: Architecture Overview (source: self-made)</w:t>
       </w:r>
-      <w:bookmarkEnd w:id="12"/>
       <w:bookmarkEnd w:id="13"/>
+      <w:bookmarkEnd w:id="14"/>
     </w:p>
     <w:p>
       <w:pPr>
@@ -3280,13 +3659,7 @@
         <w:rPr>
           <w:rFonts w:ascii="Times New Roman" w:hAnsi="Times New Roman" w:cs="Times New Roman"/>
         </w:rPr>
-        <w:t xml:space="preserve">Figure 1 shows the complete system architecture, the interaction between the cloud database services, </w:t>
-      </w:r>
-      <w:r>
-        <w:rPr>
-          <w:rFonts w:ascii="Times New Roman" w:hAnsi="Times New Roman" w:cs="Times New Roman"/>
-        </w:rPr>
-        <w:t xml:space="preserve">the </w:t>
+        <w:t xml:space="preserve">Figure 1 shows the complete system architecture, the interaction between the cloud database services, the </w:t>
       </w:r>
       <w:proofErr w:type="gramStart"/>
       <w:r>
@@ -3300,19 +3673,7 @@
         <w:rPr>
           <w:rFonts w:ascii="Times New Roman" w:hAnsi="Times New Roman" w:cs="Times New Roman"/>
         </w:rPr>
-        <w:t xml:space="preserve">, and </w:t>
-      </w:r>
-      <w:r>
-        <w:rPr>
-          <w:rFonts w:ascii="Times New Roman" w:hAnsi="Times New Roman" w:cs="Times New Roman"/>
-        </w:rPr>
-        <w:t xml:space="preserve">the </w:t>
-      </w:r>
-      <w:r>
-        <w:rPr>
-          <w:rFonts w:ascii="Times New Roman" w:hAnsi="Times New Roman" w:cs="Times New Roman"/>
-        </w:rPr>
-        <w:t>backend.</w:t>
+        <w:t>, and the backend.</w:t>
       </w:r>
     </w:p>
     <w:p>
@@ -3320,9 +3681,9 @@
         <w:pStyle w:val="Heading1"/>
         <w:jc w:val="both"/>
       </w:pPr>
-      <w:bookmarkStart w:id="14" w:name="_Toc202194101"/>
-      <w:bookmarkStart w:id="15" w:name="_Toc202196042"/>
-      <w:bookmarkEnd w:id="14"/>
+      <w:bookmarkStart w:id="15" w:name="_Toc202194101"/>
+      <w:bookmarkStart w:id="16" w:name="_Toc202357917"/>
+      <w:bookmarkEnd w:id="15"/>
       <w:r>
         <w:rPr>
           <w:rStyle w:val="Strong"/>
@@ -3348,33 +3709,20 @@
         </w:rPr>
         <w:t xml:space="preserve"> Testing</w:t>
       </w:r>
-      <w:bookmarkEnd w:id="15"/>
+      <w:bookmarkEnd w:id="16"/>
     </w:p>
     <w:p>
       <w:pPr>
         <w:pStyle w:val="Heading2"/>
-        <w:jc w:val="both"/>
-        <w:rPr>
-          <w:rFonts w:cs="Times New Roman"/>
-          <w:szCs w:val="24"/>
-        </w:rPr>
-      </w:pPr>
-      <w:r>
-        <w:rPr>
-          <w:rFonts w:cs="Times New Roman"/>
-          <w:szCs w:val="24"/>
-        </w:rPr>
+      </w:pPr>
+      <w:r>
         <w:t xml:space="preserve"> </w:t>
       </w:r>
-      <w:bookmarkStart w:id="16" w:name="_Toc202196043"/>
-      <w:r>
-        <w:rPr>
-          <w:rFonts w:cs="Times New Roman"/>
-          <w:szCs w:val="24"/>
-        </w:rPr>
+      <w:bookmarkStart w:id="17" w:name="_Toc202357918"/>
+      <w:r>
         <w:t>Key Features Implemented</w:t>
       </w:r>
-      <w:bookmarkEnd w:id="16"/>
+      <w:bookmarkEnd w:id="17"/>
     </w:p>
     <w:p>
       <w:pPr>
@@ -3489,19 +3837,7 @@
         <w:rPr>
           <w:rFonts w:ascii="Times New Roman" w:hAnsi="Times New Roman" w:cs="Times New Roman"/>
         </w:rPr>
-        <w:t xml:space="preserve"> All entries </w:t>
-      </w:r>
-      <w:r>
-        <w:rPr>
-          <w:rFonts w:ascii="Times New Roman" w:hAnsi="Times New Roman" w:cs="Times New Roman"/>
-        </w:rPr>
-        <w:t xml:space="preserve">are </w:t>
-      </w:r>
-      <w:r>
-        <w:rPr>
-          <w:rFonts w:ascii="Times New Roman" w:hAnsi="Times New Roman" w:cs="Times New Roman"/>
-        </w:rPr>
-        <w:t>listed in a filterable, scrollable table</w:t>
+        <w:t xml:space="preserve"> All entries are listed in a filterable, scrollable table</w:t>
       </w:r>
     </w:p>
     <w:p>
@@ -3563,21 +3899,12 @@
     <w:p>
       <w:pPr>
         <w:pStyle w:val="Heading2"/>
-        <w:jc w:val="both"/>
-        <w:rPr>
-          <w:rFonts w:cs="Times New Roman"/>
-          <w:szCs w:val="24"/>
-        </w:rPr>
-      </w:pPr>
-      <w:bookmarkStart w:id="17" w:name="_Toc202196044"/>
-      <w:r>
-        <w:rPr>
-          <w:rFonts w:cs="Times New Roman"/>
-          <w:szCs w:val="24"/>
-        </w:rPr>
+      </w:pPr>
+      <w:bookmarkStart w:id="18" w:name="_Toc202357919"/>
+      <w:r>
         <w:t>Code Structure</w:t>
       </w:r>
-      <w:bookmarkEnd w:id="17"/>
+      <w:bookmarkEnd w:id="18"/>
     </w:p>
     <w:p>
       <w:pPr>
@@ -3842,21 +4169,12 @@
     <w:p>
       <w:pPr>
         <w:pStyle w:val="Heading2"/>
-        <w:jc w:val="both"/>
-        <w:rPr>
-          <w:rFonts w:cs="Times New Roman"/>
-          <w:szCs w:val="24"/>
-        </w:rPr>
-      </w:pPr>
-      <w:bookmarkStart w:id="18" w:name="_Toc202196045"/>
-      <w:r>
-        <w:rPr>
-          <w:rFonts w:cs="Times New Roman"/>
-          <w:szCs w:val="24"/>
-        </w:rPr>
+      </w:pPr>
+      <w:bookmarkStart w:id="19" w:name="_Toc202357920"/>
+      <w:r>
         <w:t>Testing and validation</w:t>
       </w:r>
-      <w:bookmarkEnd w:id="18"/>
+      <w:bookmarkEnd w:id="19"/>
     </w:p>
     <w:p>
       <w:pPr>
@@ -3893,19 +4211,7 @@
         <w:rPr>
           <w:rFonts w:ascii="Times New Roman" w:hAnsi="Times New Roman" w:cs="Times New Roman"/>
         </w:rPr>
-        <w:t xml:space="preserve"> Makes filling </w:t>
-      </w:r>
-      <w:r>
-        <w:rPr>
-          <w:rFonts w:ascii="Times New Roman" w:hAnsi="Times New Roman" w:cs="Times New Roman"/>
-        </w:rPr>
-        <w:t xml:space="preserve">out </w:t>
-      </w:r>
-      <w:r>
-        <w:rPr>
-          <w:rFonts w:ascii="Times New Roman" w:hAnsi="Times New Roman" w:cs="Times New Roman"/>
-        </w:rPr>
-        <w:t>a form compulsory before submitting it</w:t>
+        <w:t xml:space="preserve"> Makes filling out a form compulsory before submitting it</w:t>
       </w:r>
     </w:p>
     <w:p>
@@ -3933,19 +4239,7 @@
         <w:rPr>
           <w:rFonts w:ascii="Times New Roman" w:hAnsi="Times New Roman" w:cs="Times New Roman"/>
         </w:rPr>
-        <w:t xml:space="preserve"> </w:t>
-      </w:r>
-      <w:r>
-        <w:rPr>
-          <w:rFonts w:ascii="Times New Roman" w:hAnsi="Times New Roman" w:cs="Times New Roman"/>
-        </w:rPr>
-        <w:t>As</w:t>
-      </w:r>
-      <w:r>
-        <w:rPr>
-          <w:rFonts w:ascii="Times New Roman" w:hAnsi="Times New Roman" w:cs="Times New Roman"/>
-        </w:rPr>
-        <w:t xml:space="preserve"> logs are updated, the chart also updates immediately</w:t>
+        <w:t xml:space="preserve"> As logs are updated, the chart also updates immediately</w:t>
       </w:r>
     </w:p>
     <w:p>
@@ -4023,27 +4317,13 @@
           <w:b/>
           <w:bCs/>
         </w:rPr>
-        <w:t>Cross-browser</w:t>
-      </w:r>
-      <w:r>
-        <w:rPr>
-          <w:rFonts w:ascii="Times New Roman" w:hAnsi="Times New Roman" w:cs="Times New Roman"/>
-          <w:b/>
-          <w:bCs/>
-        </w:rPr>
-        <w:t xml:space="preserve"> checked:</w:t>
-      </w:r>
-      <w:r>
-        <w:rPr>
-          <w:rFonts w:ascii="Times New Roman" w:hAnsi="Times New Roman" w:cs="Times New Roman"/>
-        </w:rPr>
-        <w:t xml:space="preserve"> Compatible with Chrome, Edge, and </w:t>
-      </w:r>
-      <w:r>
-        <w:rPr>
-          <w:rFonts w:ascii="Times New Roman" w:hAnsi="Times New Roman" w:cs="Times New Roman"/>
-        </w:rPr>
-        <w:t>Firefox</w:t>
+        <w:t>Cross-browser checked:</w:t>
+      </w:r>
+      <w:r>
+        <w:rPr>
+          <w:rFonts w:ascii="Times New Roman" w:hAnsi="Times New Roman" w:cs="Times New Roman"/>
+        </w:rPr>
+        <w:t xml:space="preserve"> Compatible with Chrome, Edge, and Firefox</w:t>
       </w:r>
     </w:p>
     <w:p>
@@ -4051,12 +4331,12 @@
         <w:pStyle w:val="Heading1"/>
         <w:jc w:val="both"/>
       </w:pPr>
-      <w:bookmarkStart w:id="19" w:name="_Toc202196046"/>
+      <w:bookmarkStart w:id="20" w:name="_Toc202357921"/>
       <w:r>
         <w:lastRenderedPageBreak/>
         <w:t>Presentation and Evidence</w:t>
       </w:r>
-      <w:bookmarkEnd w:id="19"/>
+      <w:bookmarkEnd w:id="20"/>
     </w:p>
     <w:p>
       <w:pPr>
@@ -4083,19 +4363,7 @@
         <w:rPr>
           <w:rFonts w:ascii="Times New Roman" w:hAnsi="Times New Roman" w:cs="Times New Roman"/>
         </w:rPr>
-        <w:t xml:space="preserve"> has </w:t>
-      </w:r>
-      <w:r>
-        <w:rPr>
-          <w:rFonts w:ascii="Times New Roman" w:hAnsi="Times New Roman" w:cs="Times New Roman"/>
-        </w:rPr>
-        <w:t xml:space="preserve">an </w:t>
-      </w:r>
-      <w:r>
-        <w:rPr>
-          <w:rFonts w:ascii="Times New Roman" w:hAnsi="Times New Roman" w:cs="Times New Roman"/>
-        </w:rPr>
-        <w:t xml:space="preserve">8-slide concept, feature, architecture, tools and </w:t>
+        <w:t xml:space="preserve"> has an 8-slide concept, feature, architecture, tools and </w:t>
       </w:r>
       <w:r>
         <w:rPr>
@@ -4183,19 +4451,7 @@
         <w:rPr>
           <w:rFonts w:ascii="Times New Roman" w:hAnsi="Times New Roman" w:cs="Times New Roman"/>
         </w:rPr>
-        <w:t xml:space="preserve"> </w:t>
-      </w:r>
-      <w:r>
-        <w:rPr>
-          <w:rFonts w:ascii="Times New Roman" w:hAnsi="Times New Roman" w:cs="Times New Roman"/>
-        </w:rPr>
-        <w:t>Well-structured</w:t>
-      </w:r>
-      <w:r>
-        <w:rPr>
-          <w:rFonts w:ascii="Times New Roman" w:hAnsi="Times New Roman" w:cs="Times New Roman"/>
-        </w:rPr>
-        <w:t xml:space="preserve"> GitHub repository with README</w:t>
+        <w:t xml:space="preserve"> Well-structured GitHub repository with README</w:t>
       </w:r>
       <w:proofErr w:type="gramStart"/>
       <w:r>
@@ -4217,11 +4473,11 @@
         <w:pStyle w:val="Heading1"/>
         <w:jc w:val="both"/>
       </w:pPr>
-      <w:bookmarkStart w:id="20" w:name="_Toc202196047"/>
+      <w:bookmarkStart w:id="21" w:name="_Toc202357922"/>
       <w:r>
         <w:t>Delivery Deployment</w:t>
       </w:r>
-      <w:bookmarkEnd w:id="20"/>
+      <w:bookmarkEnd w:id="21"/>
     </w:p>
     <w:p>
       <w:pPr>
@@ -4240,19 +4496,7 @@
         <w:rPr>
           <w:rFonts w:ascii="Times New Roman" w:hAnsi="Times New Roman" w:cs="Times New Roman"/>
         </w:rPr>
-        <w:t xml:space="preserve">Working files were all comprised: client, server, </w:t>
-      </w:r>
-      <w:r>
-        <w:rPr>
-          <w:rFonts w:ascii="Times New Roman" w:hAnsi="Times New Roman" w:cs="Times New Roman"/>
-        </w:rPr>
-        <w:t xml:space="preserve">and </w:t>
-      </w:r>
-      <w:r>
-        <w:rPr>
-          <w:rFonts w:ascii="Times New Roman" w:hAnsi="Times New Roman" w:cs="Times New Roman"/>
-        </w:rPr>
-        <w:t>docs_phase2</w:t>
+        <w:t>Working files were all comprised: client, server, and docs_phase2</w:t>
       </w:r>
     </w:p>
     <w:p>
@@ -4272,25 +4516,7 @@
         <w:rPr>
           <w:rFonts w:ascii="Times New Roman" w:hAnsi="Times New Roman" w:cs="Times New Roman"/>
         </w:rPr>
-        <w:t xml:space="preserve">An </w:t>
-      </w:r>
-      <w:r>
-        <w:rPr>
-          <w:rFonts w:ascii="Times New Roman" w:hAnsi="Times New Roman" w:cs="Times New Roman"/>
-        </w:rPr>
-        <w:t xml:space="preserve">instance of MongoDB </w:t>
-      </w:r>
-      <w:r>
-        <w:rPr>
-          <w:rFonts w:ascii="Times New Roman" w:hAnsi="Times New Roman" w:cs="Times New Roman"/>
-        </w:rPr>
-        <w:t xml:space="preserve">is </w:t>
-      </w:r>
-      <w:r>
-        <w:rPr>
-          <w:rFonts w:ascii="Times New Roman" w:hAnsi="Times New Roman" w:cs="Times New Roman"/>
-        </w:rPr>
-        <w:t>connected and checked</w:t>
+        <w:t>An instance of MongoDB is connected and checked</w:t>
       </w:r>
     </w:p>
     <w:p>
@@ -4310,19 +4536,7 @@
         <w:rPr>
           <w:rFonts w:ascii="Times New Roman" w:hAnsi="Times New Roman" w:cs="Times New Roman"/>
         </w:rPr>
-        <w:t xml:space="preserve">We can use </w:t>
-      </w:r>
-      <w:r>
-        <w:rPr>
-          <w:rFonts w:ascii="Times New Roman" w:hAnsi="Times New Roman" w:cs="Times New Roman"/>
-        </w:rPr>
-        <w:t xml:space="preserve">the </w:t>
-      </w:r>
-      <w:r>
-        <w:rPr>
-          <w:rFonts w:ascii="Times New Roman" w:hAnsi="Times New Roman" w:cs="Times New Roman"/>
-        </w:rPr>
-        <w:t>App to be deployed to Netlify (frontend</w:t>
+        <w:t>We can use the App to be deployed to Netlify (frontend</w:t>
       </w:r>
       <w:r>
         <w:rPr>
@@ -4362,11 +4576,11 @@
         <w:pStyle w:val="Heading1"/>
         <w:jc w:val="both"/>
       </w:pPr>
-      <w:bookmarkStart w:id="21" w:name="_Toc202196048"/>
+      <w:bookmarkStart w:id="22" w:name="_Toc202357923"/>
       <w:r>
         <w:t>Conclusion</w:t>
       </w:r>
-      <w:bookmarkEnd w:id="21"/>
+      <w:bookmarkEnd w:id="22"/>
     </w:p>
     <w:p>
       <w:pPr>
@@ -4414,19 +4628,7 @@
         <w:rPr>
           <w:rFonts w:ascii="Times New Roman" w:hAnsi="Times New Roman" w:cs="Times New Roman"/>
         </w:rPr>
-        <w:t>user-driven development process.</w:t>
-      </w:r>
-      <w:r>
-        <w:rPr>
-          <w:rFonts w:ascii="Times New Roman" w:hAnsi="Times New Roman" w:cs="Times New Roman"/>
-        </w:rPr>
-        <w:t xml:space="preserve"> </w:t>
-      </w:r>
-      <w:r>
-        <w:rPr>
-          <w:rFonts w:ascii="Times New Roman" w:hAnsi="Times New Roman" w:cs="Times New Roman"/>
-        </w:rPr>
-        <w:t xml:space="preserve">The plug-ins that have been delivered can be hosted on the web or can be improved with the functions of </w:t>
+        <w:t xml:space="preserve">user-driven development process. The plug-ins that have been delivered can be hosted on the web or can be improved with the functions of </w:t>
       </w:r>
       <w:r>
         <w:rPr>
@@ -4438,19 +4640,938 @@
         <w:rPr>
           <w:rFonts w:ascii="Times New Roman" w:hAnsi="Times New Roman" w:cs="Times New Roman"/>
         </w:rPr>
-        <w:t>/authentication, reminders and mobile enabling.</w:t>
-      </w:r>
-      <w:r>
-        <w:rPr>
-          <w:rFonts w:ascii="Times New Roman" w:hAnsi="Times New Roman" w:cs="Times New Roman"/>
-        </w:rPr>
-        <w:t xml:space="preserve"> </w:t>
-      </w:r>
-      <w:r>
-        <w:rPr>
-          <w:rFonts w:ascii="Times New Roman" w:hAnsi="Times New Roman" w:cs="Times New Roman"/>
-        </w:rPr>
-        <w:t>The client can now look at the attached presentation and video as a visual demonstration and use the codebase to make a technical review.</w:t>
+        <w:t>/authentication, reminders and mobile enabling. The client can now look at the attached presentation and video as a visual demonstration and use the codebase to make a technical review.</w:t>
+      </w:r>
+    </w:p>
+    <w:p>
+      <w:pPr>
+        <w:pStyle w:val="Heading1"/>
+        <w:jc w:val="both"/>
+      </w:pPr>
+      <w:bookmarkStart w:id="23" w:name="_Toc202357924"/>
+      <w:r>
+        <w:t>Phase 3: Evaluation &amp; Future Enhancements</w:t>
+      </w:r>
+      <w:bookmarkEnd w:id="23"/>
+    </w:p>
+    <w:p>
+      <w:pPr>
+        <w:pStyle w:val="ListParagraph"/>
+        <w:keepNext/>
+        <w:keepLines/>
+        <w:numPr>
+          <w:ilvl w:val="0"/>
+          <w:numId w:val="2"/>
+        </w:numPr>
+        <w:spacing w:before="160" w:after="80" w:line="360" w:lineRule="auto"/>
+        <w:contextualSpacing w:val="0"/>
+        <w:jc w:val="both"/>
+        <w:outlineLvl w:val="1"/>
+        <w:rPr>
+          <w:rFonts w:ascii="Times New Roman" w:eastAsiaTheme="majorEastAsia" w:hAnsi="Times New Roman" w:cs="Times New Roman"/>
+          <w:b/>
+          <w:vanish/>
+          <w:color w:val="000000" w:themeColor="text1"/>
+          <w:szCs w:val="32"/>
+        </w:rPr>
+      </w:pPr>
+      <w:bookmarkStart w:id="24" w:name="_Toc202357925"/>
+      <w:bookmarkEnd w:id="24"/>
+    </w:p>
+    <w:p>
+      <w:pPr>
+        <w:pStyle w:val="ListParagraph"/>
+        <w:keepNext/>
+        <w:keepLines/>
+        <w:numPr>
+          <w:ilvl w:val="0"/>
+          <w:numId w:val="2"/>
+        </w:numPr>
+        <w:spacing w:before="160" w:after="80" w:line="360" w:lineRule="auto"/>
+        <w:contextualSpacing w:val="0"/>
+        <w:jc w:val="both"/>
+        <w:outlineLvl w:val="1"/>
+        <w:rPr>
+          <w:rFonts w:ascii="Times New Roman" w:eastAsiaTheme="majorEastAsia" w:hAnsi="Times New Roman" w:cs="Times New Roman"/>
+          <w:b/>
+          <w:vanish/>
+          <w:color w:val="000000" w:themeColor="text1"/>
+          <w:szCs w:val="32"/>
+        </w:rPr>
+      </w:pPr>
+      <w:bookmarkStart w:id="25" w:name="_Toc202357926"/>
+      <w:bookmarkEnd w:id="25"/>
+    </w:p>
+    <w:p>
+      <w:pPr>
+        <w:pStyle w:val="ListParagraph"/>
+        <w:keepNext/>
+        <w:keepLines/>
+        <w:numPr>
+          <w:ilvl w:val="0"/>
+          <w:numId w:val="2"/>
+        </w:numPr>
+        <w:spacing w:before="160" w:after="80" w:line="360" w:lineRule="auto"/>
+        <w:contextualSpacing w:val="0"/>
+        <w:jc w:val="both"/>
+        <w:outlineLvl w:val="1"/>
+        <w:rPr>
+          <w:rFonts w:ascii="Times New Roman" w:eastAsiaTheme="majorEastAsia" w:hAnsi="Times New Roman" w:cs="Times New Roman"/>
+          <w:b/>
+          <w:vanish/>
+          <w:color w:val="000000" w:themeColor="text1"/>
+          <w:szCs w:val="32"/>
+        </w:rPr>
+      </w:pPr>
+      <w:bookmarkStart w:id="26" w:name="_Toc202357927"/>
+      <w:bookmarkEnd w:id="26"/>
+    </w:p>
+    <w:p>
+      <w:pPr>
+        <w:pStyle w:val="ListParagraph"/>
+        <w:keepNext/>
+        <w:keepLines/>
+        <w:numPr>
+          <w:ilvl w:val="0"/>
+          <w:numId w:val="2"/>
+        </w:numPr>
+        <w:spacing w:before="160" w:after="80" w:line="360" w:lineRule="auto"/>
+        <w:contextualSpacing w:val="0"/>
+        <w:jc w:val="both"/>
+        <w:outlineLvl w:val="1"/>
+        <w:rPr>
+          <w:rFonts w:ascii="Times New Roman" w:eastAsiaTheme="majorEastAsia" w:hAnsi="Times New Roman" w:cs="Times New Roman"/>
+          <w:b/>
+          <w:vanish/>
+          <w:color w:val="000000" w:themeColor="text1"/>
+          <w:szCs w:val="32"/>
+        </w:rPr>
+      </w:pPr>
+      <w:bookmarkStart w:id="27" w:name="_Toc202357928"/>
+      <w:bookmarkEnd w:id="27"/>
+    </w:p>
+    <w:p>
+      <w:pPr>
+        <w:pStyle w:val="Heading2"/>
+        <w:jc w:val="both"/>
+        <w:rPr>
+          <w:rFonts w:cs="Times New Roman"/>
+        </w:rPr>
+      </w:pPr>
+      <w:bookmarkStart w:id="28" w:name="_Toc202357929"/>
+      <w:r>
+        <w:rPr>
+          <w:rFonts w:cs="Times New Roman"/>
+        </w:rPr>
+        <w:t>Summary of Evaluation</w:t>
+      </w:r>
+      <w:bookmarkEnd w:id="28"/>
+    </w:p>
+    <w:p>
+      <w:pPr>
+        <w:spacing w:line="360" w:lineRule="auto"/>
+        <w:jc w:val="both"/>
+        <w:rPr>
+          <w:rFonts w:ascii="Times New Roman" w:hAnsi="Times New Roman" w:cs="Times New Roman"/>
+        </w:rPr>
+      </w:pPr>
+      <w:proofErr w:type="spellStart"/>
+      <w:proofErr w:type="gramStart"/>
+      <w:r>
+        <w:rPr>
+          <w:rFonts w:ascii="Times New Roman" w:hAnsi="Times New Roman" w:cs="Times New Roman"/>
+        </w:rPr>
+        <w:t>MyHealth</w:t>
+      </w:r>
+      <w:proofErr w:type="spellEnd"/>
+      <w:proofErr w:type="gramEnd"/>
+      <w:r>
+        <w:rPr>
+          <w:rFonts w:ascii="Times New Roman" w:hAnsi="Times New Roman" w:cs="Times New Roman"/>
+        </w:rPr>
+        <w:t xml:space="preserve"> Tracker application allows carrying out all important functions:</w:t>
+      </w:r>
+    </w:p>
+    <w:p>
+      <w:pPr>
+        <w:pStyle w:val="ListParagraph"/>
+        <w:numPr>
+          <w:ilvl w:val="0"/>
+          <w:numId w:val="20"/>
+        </w:numPr>
+        <w:spacing w:line="360" w:lineRule="auto"/>
+        <w:jc w:val="both"/>
+        <w:rPr>
+          <w:rFonts w:ascii="Times New Roman" w:hAnsi="Times New Roman" w:cs="Times New Roman"/>
+        </w:rPr>
+      </w:pPr>
+      <w:r>
+        <w:rPr>
+          <w:rFonts w:ascii="Times New Roman" w:hAnsi="Times New Roman" w:cs="Times New Roman"/>
+        </w:rPr>
+        <w:t>Records health input (meals, mood, water, exercise)</w:t>
+      </w:r>
+    </w:p>
+    <w:p>
+      <w:pPr>
+        <w:pStyle w:val="ListParagraph"/>
+        <w:numPr>
+          <w:ilvl w:val="0"/>
+          <w:numId w:val="20"/>
+        </w:numPr>
+        <w:spacing w:line="360" w:lineRule="auto"/>
+        <w:jc w:val="both"/>
+        <w:rPr>
+          <w:rFonts w:ascii="Times New Roman" w:hAnsi="Times New Roman" w:cs="Times New Roman"/>
+        </w:rPr>
+      </w:pPr>
+      <w:r>
+        <w:rPr>
+          <w:rFonts w:ascii="Times New Roman" w:hAnsi="Times New Roman" w:cs="Times New Roman"/>
+        </w:rPr>
+        <w:t>Pictures it in tabular and graphical format</w:t>
+      </w:r>
+    </w:p>
+    <w:p>
+      <w:pPr>
+        <w:pStyle w:val="ListParagraph"/>
+        <w:numPr>
+          <w:ilvl w:val="0"/>
+          <w:numId w:val="20"/>
+        </w:numPr>
+        <w:spacing w:line="360" w:lineRule="auto"/>
+        <w:jc w:val="both"/>
+        <w:rPr>
+          <w:rFonts w:ascii="Times New Roman" w:hAnsi="Times New Roman" w:cs="Times New Roman"/>
+        </w:rPr>
+      </w:pPr>
+      <w:r>
+        <w:rPr>
+          <w:rFonts w:ascii="Times New Roman" w:hAnsi="Times New Roman" w:cs="Times New Roman"/>
+        </w:rPr>
+        <w:t>Allows erasing of records</w:t>
+      </w:r>
+    </w:p>
+    <w:p>
+      <w:pPr>
+        <w:pStyle w:val="ListParagraph"/>
+        <w:numPr>
+          <w:ilvl w:val="0"/>
+          <w:numId w:val="20"/>
+        </w:numPr>
+        <w:spacing w:line="360" w:lineRule="auto"/>
+        <w:jc w:val="both"/>
+        <w:rPr>
+          <w:rFonts w:ascii="Times New Roman" w:hAnsi="Times New Roman" w:cs="Times New Roman"/>
+        </w:rPr>
+      </w:pPr>
+      <w:r>
+        <w:rPr>
+          <w:rFonts w:ascii="Times New Roman" w:hAnsi="Times New Roman" w:cs="Times New Roman"/>
+        </w:rPr>
+        <w:t xml:space="preserve">Saves </w:t>
+      </w:r>
+      <w:proofErr w:type="gramStart"/>
+      <w:r>
+        <w:rPr>
+          <w:rFonts w:ascii="Times New Roman" w:hAnsi="Times New Roman" w:cs="Times New Roman"/>
+        </w:rPr>
+        <w:t>all of</w:t>
+      </w:r>
+      <w:proofErr w:type="gramEnd"/>
+      <w:r>
+        <w:rPr>
+          <w:rFonts w:ascii="Times New Roman" w:hAnsi="Times New Roman" w:cs="Times New Roman"/>
+        </w:rPr>
+        <w:t xml:space="preserve"> the data securely in MongoDB Atlas</w:t>
+      </w:r>
+    </w:p>
+    <w:p>
+      <w:pPr>
+        <w:spacing w:line="360" w:lineRule="auto"/>
+        <w:jc w:val="both"/>
+        <w:rPr>
+          <w:rFonts w:ascii="Times New Roman" w:hAnsi="Times New Roman" w:cs="Times New Roman"/>
+        </w:rPr>
+      </w:pPr>
+    </w:p>
+    <w:p>
+      <w:pPr>
+        <w:spacing w:line="360" w:lineRule="auto"/>
+        <w:jc w:val="both"/>
+        <w:rPr>
+          <w:rFonts w:ascii="Times New Roman" w:hAnsi="Times New Roman" w:cs="Times New Roman"/>
+        </w:rPr>
+      </w:pPr>
+      <w:r>
+        <w:rPr>
+          <w:rFonts w:ascii="Times New Roman" w:hAnsi="Times New Roman" w:cs="Times New Roman"/>
+        </w:rPr>
+        <w:lastRenderedPageBreak/>
+        <w:t xml:space="preserve">Unit testing was conducted based on </w:t>
+      </w:r>
+      <w:r>
+        <w:rPr>
+          <w:rFonts w:ascii="Times New Roman" w:hAnsi="Times New Roman" w:cs="Times New Roman"/>
+        </w:rPr>
+        <w:t>cross-browser</w:t>
+      </w:r>
+      <w:r>
+        <w:rPr>
+          <w:rFonts w:ascii="Times New Roman" w:hAnsi="Times New Roman" w:cs="Times New Roman"/>
+        </w:rPr>
+        <w:t xml:space="preserve"> compatibility and a responsive frontend. Manual tests using API endpoints through Postman were delivered successfully, as well as real-time updates.</w:t>
+      </w:r>
+    </w:p>
+    <w:p>
+      <w:pPr>
+        <w:pStyle w:val="Heading2"/>
+        <w:jc w:val="both"/>
+        <w:rPr>
+          <w:rFonts w:cs="Times New Roman"/>
+        </w:rPr>
+      </w:pPr>
+      <w:bookmarkStart w:id="29" w:name="_Toc202357930"/>
+      <w:r>
+        <w:rPr>
+          <w:rFonts w:cs="Times New Roman"/>
+        </w:rPr>
+        <w:t>6.2 Limitations</w:t>
+      </w:r>
+      <w:bookmarkEnd w:id="29"/>
+    </w:p>
+    <w:p>
+      <w:pPr>
+        <w:pStyle w:val="ListParagraph"/>
+        <w:numPr>
+          <w:ilvl w:val="0"/>
+          <w:numId w:val="21"/>
+        </w:numPr>
+        <w:spacing w:line="360" w:lineRule="auto"/>
+        <w:jc w:val="both"/>
+        <w:rPr>
+          <w:rFonts w:ascii="Times New Roman" w:hAnsi="Times New Roman" w:cs="Times New Roman"/>
+        </w:rPr>
+      </w:pPr>
+      <w:r>
+        <w:rPr>
+          <w:rFonts w:ascii="Times New Roman" w:hAnsi="Times New Roman" w:cs="Times New Roman"/>
+        </w:rPr>
+        <w:t xml:space="preserve">No </w:t>
+      </w:r>
+      <w:r>
+        <w:rPr>
+          <w:rFonts w:ascii="Times New Roman" w:hAnsi="Times New Roman" w:cs="Times New Roman"/>
+        </w:rPr>
+        <w:t>login</w:t>
+      </w:r>
+      <w:r>
+        <w:rPr>
+          <w:rFonts w:ascii="Times New Roman" w:hAnsi="Times New Roman" w:cs="Times New Roman"/>
+        </w:rPr>
+        <w:t>/authentication mechanism (it does not protect privacy, as users are in a joint space)</w:t>
+      </w:r>
+    </w:p>
+    <w:p>
+      <w:pPr>
+        <w:pStyle w:val="ListParagraph"/>
+        <w:numPr>
+          <w:ilvl w:val="0"/>
+          <w:numId w:val="21"/>
+        </w:numPr>
+        <w:spacing w:line="360" w:lineRule="auto"/>
+        <w:jc w:val="both"/>
+        <w:rPr>
+          <w:rFonts w:ascii="Times New Roman" w:hAnsi="Times New Roman" w:cs="Times New Roman"/>
+        </w:rPr>
+      </w:pPr>
+      <w:r>
+        <w:rPr>
+          <w:rFonts w:ascii="Times New Roman" w:hAnsi="Times New Roman" w:cs="Times New Roman"/>
+        </w:rPr>
+        <w:t>None: no filtering, date-range selectors</w:t>
+      </w:r>
+    </w:p>
+    <w:p>
+      <w:pPr>
+        <w:pStyle w:val="ListParagraph"/>
+        <w:numPr>
+          <w:ilvl w:val="0"/>
+          <w:numId w:val="21"/>
+        </w:numPr>
+        <w:spacing w:line="360" w:lineRule="auto"/>
+        <w:jc w:val="both"/>
+        <w:rPr>
+          <w:rFonts w:ascii="Times New Roman" w:hAnsi="Times New Roman" w:cs="Times New Roman"/>
+        </w:rPr>
+      </w:pPr>
+      <w:r>
+        <w:rPr>
+          <w:rFonts w:ascii="Times New Roman" w:hAnsi="Times New Roman" w:cs="Times New Roman"/>
+        </w:rPr>
+        <w:t xml:space="preserve">App is deployed </w:t>
+      </w:r>
+      <w:r>
+        <w:rPr>
+          <w:rFonts w:ascii="Times New Roman" w:hAnsi="Times New Roman" w:cs="Times New Roman"/>
+        </w:rPr>
+        <w:t>online</w:t>
+      </w:r>
+      <w:r>
+        <w:rPr>
+          <w:rFonts w:ascii="Times New Roman" w:hAnsi="Times New Roman" w:cs="Times New Roman"/>
+        </w:rPr>
+        <w:t xml:space="preserve"> (not implemented locally)</w:t>
+      </w:r>
+    </w:p>
+    <w:p>
+      <w:pPr>
+        <w:pStyle w:val="Heading2"/>
+        <w:jc w:val="both"/>
+        <w:rPr>
+          <w:rFonts w:cs="Times New Roman"/>
+        </w:rPr>
+      </w:pPr>
+      <w:bookmarkStart w:id="30" w:name="_Toc202357931"/>
+      <w:r>
+        <w:rPr>
+          <w:rFonts w:cs="Times New Roman"/>
+        </w:rPr>
+        <w:t>Planned Improvements</w:t>
+      </w:r>
+      <w:bookmarkEnd w:id="30"/>
+    </w:p>
+    <w:p>
+      <w:pPr>
+        <w:pStyle w:val="Caption"/>
+        <w:jc w:val="center"/>
+        <w:rPr>
+          <w:rFonts w:ascii="Times New Roman" w:hAnsi="Times New Roman" w:cs="Times New Roman"/>
+          <w:color w:val="auto"/>
+          <w:sz w:val="24"/>
+          <w:szCs w:val="24"/>
+        </w:rPr>
+      </w:pPr>
+      <w:bookmarkStart w:id="31" w:name="_Toc202357838"/>
+      <w:r>
+        <w:rPr>
+          <w:rFonts w:ascii="Times New Roman" w:hAnsi="Times New Roman" w:cs="Times New Roman"/>
+          <w:color w:val="auto"/>
+          <w:sz w:val="24"/>
+          <w:szCs w:val="24"/>
+        </w:rPr>
+        <w:t xml:space="preserve">Table </w:t>
+      </w:r>
+      <w:r>
+        <w:rPr>
+          <w:rFonts w:ascii="Times New Roman" w:hAnsi="Times New Roman" w:cs="Times New Roman"/>
+          <w:color w:val="auto"/>
+          <w:sz w:val="24"/>
+          <w:szCs w:val="24"/>
+        </w:rPr>
+        <w:fldChar w:fldCharType="begin"/>
+      </w:r>
+      <w:r>
+        <w:rPr>
+          <w:rFonts w:ascii="Times New Roman" w:hAnsi="Times New Roman" w:cs="Times New Roman"/>
+          <w:color w:val="auto"/>
+          <w:sz w:val="24"/>
+          <w:szCs w:val="24"/>
+        </w:rPr>
+        <w:instrText xml:space="preserve"> SEQ Table \* ARABIC </w:instrText>
+      </w:r>
+      <w:r>
+        <w:rPr>
+          <w:rFonts w:ascii="Times New Roman" w:hAnsi="Times New Roman" w:cs="Times New Roman"/>
+          <w:color w:val="auto"/>
+          <w:sz w:val="24"/>
+          <w:szCs w:val="24"/>
+        </w:rPr>
+        <w:fldChar w:fldCharType="separate"/>
+      </w:r>
+      <w:r>
+        <w:rPr>
+          <w:rFonts w:ascii="Times New Roman" w:hAnsi="Times New Roman" w:cs="Times New Roman"/>
+          <w:noProof/>
+          <w:color w:val="auto"/>
+          <w:sz w:val="24"/>
+          <w:szCs w:val="24"/>
+        </w:rPr>
+        <w:t>2</w:t>
+      </w:r>
+      <w:r>
+        <w:rPr>
+          <w:rFonts w:ascii="Times New Roman" w:hAnsi="Times New Roman" w:cs="Times New Roman"/>
+          <w:color w:val="auto"/>
+          <w:sz w:val="24"/>
+          <w:szCs w:val="24"/>
+        </w:rPr>
+        <w:fldChar w:fldCharType="end"/>
+      </w:r>
+      <w:r>
+        <w:rPr>
+          <w:rFonts w:ascii="Times New Roman" w:hAnsi="Times New Roman" w:cs="Times New Roman"/>
+          <w:color w:val="auto"/>
+          <w:sz w:val="24"/>
+          <w:szCs w:val="24"/>
+        </w:rPr>
+        <w:t>: Planned Improvements (source: self-made)</w:t>
+      </w:r>
+      <w:bookmarkEnd w:id="31"/>
+    </w:p>
+    <w:tbl>
+      <w:tblPr>
+        <w:tblStyle w:val="TableGrid"/>
+        <w:tblW w:w="0" w:type="auto"/>
+        <w:jc w:val="center"/>
+        <w:tblLook w:val="04A0" w:firstRow="1" w:lastRow="0" w:firstColumn="1" w:lastColumn="0" w:noHBand="0" w:noVBand="1"/>
+      </w:tblPr>
+      <w:tblGrid>
+        <w:gridCol w:w="2236"/>
+        <w:gridCol w:w="4928"/>
+      </w:tblGrid>
+      <w:tr>
+        <w:trPr>
+          <w:jc w:val="center"/>
+        </w:trPr>
+        <w:tc>
+          <w:tcPr>
+            <w:tcW w:w="0" w:type="auto"/>
+            <w:hideMark/>
+          </w:tcPr>
+          <w:p>
+            <w:pPr>
+              <w:spacing w:line="360" w:lineRule="auto"/>
+              <w:jc w:val="both"/>
+              <w:rPr>
+                <w:rFonts w:ascii="Times New Roman" w:hAnsi="Times New Roman" w:cs="Times New Roman"/>
+                <w:b/>
+                <w:bCs/>
+              </w:rPr>
+            </w:pPr>
+            <w:r>
+              <w:rPr>
+                <w:rFonts w:ascii="Times New Roman" w:hAnsi="Times New Roman" w:cs="Times New Roman"/>
+                <w:b/>
+                <w:bCs/>
+              </w:rPr>
+              <w:t>Feature</w:t>
+            </w:r>
+          </w:p>
+        </w:tc>
+        <w:tc>
+          <w:tcPr>
+            <w:tcW w:w="0" w:type="auto"/>
+            <w:hideMark/>
+          </w:tcPr>
+          <w:p>
+            <w:pPr>
+              <w:spacing w:line="360" w:lineRule="auto"/>
+              <w:jc w:val="both"/>
+              <w:rPr>
+                <w:rFonts w:ascii="Times New Roman" w:hAnsi="Times New Roman" w:cs="Times New Roman"/>
+                <w:b/>
+                <w:bCs/>
+              </w:rPr>
+            </w:pPr>
+            <w:proofErr w:type="gramStart"/>
+            <w:r>
+              <w:rPr>
+                <w:rFonts w:ascii="Times New Roman" w:hAnsi="Times New Roman" w:cs="Times New Roman"/>
+                <w:b/>
+                <w:bCs/>
+              </w:rPr>
+              <w:t>Future Plan</w:t>
+            </w:r>
+            <w:proofErr w:type="gramEnd"/>
+          </w:p>
+        </w:tc>
+      </w:tr>
+      <w:tr>
+        <w:trPr>
+          <w:jc w:val="center"/>
+        </w:trPr>
+        <w:tc>
+          <w:tcPr>
+            <w:tcW w:w="0" w:type="auto"/>
+            <w:hideMark/>
+          </w:tcPr>
+          <w:p>
+            <w:pPr>
+              <w:spacing w:line="360" w:lineRule="auto"/>
+              <w:jc w:val="both"/>
+              <w:rPr>
+                <w:rFonts w:ascii="Times New Roman" w:hAnsi="Times New Roman" w:cs="Times New Roman"/>
+              </w:rPr>
+            </w:pPr>
+            <w:r>
+              <w:rPr>
+                <w:rFonts w:ascii="Times New Roman" w:hAnsi="Times New Roman" w:cs="Times New Roman"/>
+              </w:rPr>
+              <w:t>Login System</w:t>
+            </w:r>
+          </w:p>
+        </w:tc>
+        <w:tc>
+          <w:tcPr>
+            <w:tcW w:w="0" w:type="auto"/>
+            <w:hideMark/>
+          </w:tcPr>
+          <w:p>
+            <w:pPr>
+              <w:spacing w:line="360" w:lineRule="auto"/>
+              <w:jc w:val="both"/>
+              <w:rPr>
+                <w:rFonts w:ascii="Times New Roman" w:hAnsi="Times New Roman" w:cs="Times New Roman"/>
+              </w:rPr>
+            </w:pPr>
+            <w:r>
+              <w:rPr>
+                <w:rFonts w:ascii="Times New Roman" w:hAnsi="Times New Roman" w:cs="Times New Roman"/>
+              </w:rPr>
+              <w:t>Enable secure accounts using Firebase/Auth0</w:t>
+            </w:r>
+            <w:r>
+              <w:rPr>
+                <w:rFonts w:ascii="Times New Roman" w:hAnsi="Times New Roman" w:cs="Times New Roman"/>
+              </w:rPr>
+              <w:t>.</w:t>
+            </w:r>
+          </w:p>
+        </w:tc>
+      </w:tr>
+      <w:tr>
+        <w:trPr>
+          <w:jc w:val="center"/>
+        </w:trPr>
+        <w:tc>
+          <w:tcPr>
+            <w:tcW w:w="0" w:type="auto"/>
+            <w:hideMark/>
+          </w:tcPr>
+          <w:p>
+            <w:pPr>
+              <w:spacing w:line="360" w:lineRule="auto"/>
+              <w:jc w:val="both"/>
+              <w:rPr>
+                <w:rFonts w:ascii="Times New Roman" w:hAnsi="Times New Roman" w:cs="Times New Roman"/>
+              </w:rPr>
+            </w:pPr>
+            <w:r>
+              <w:rPr>
+                <w:rFonts w:ascii="Times New Roman" w:hAnsi="Times New Roman" w:cs="Times New Roman"/>
+              </w:rPr>
+              <w:t>UI Styling</w:t>
+            </w:r>
+          </w:p>
+        </w:tc>
+        <w:tc>
+          <w:tcPr>
+            <w:tcW w:w="0" w:type="auto"/>
+            <w:hideMark/>
+          </w:tcPr>
+          <w:p>
+            <w:pPr>
+              <w:spacing w:line="360" w:lineRule="auto"/>
+              <w:jc w:val="both"/>
+              <w:rPr>
+                <w:rFonts w:ascii="Times New Roman" w:hAnsi="Times New Roman" w:cs="Times New Roman"/>
+              </w:rPr>
+            </w:pPr>
+            <w:r>
+              <w:rPr>
+                <w:rFonts w:ascii="Times New Roman" w:hAnsi="Times New Roman" w:cs="Times New Roman"/>
+              </w:rPr>
+              <w:t>Apply a modern UI with Material UI or Tailwind</w:t>
+            </w:r>
+          </w:p>
+        </w:tc>
+      </w:tr>
+      <w:tr>
+        <w:trPr>
+          <w:jc w:val="center"/>
+        </w:trPr>
+        <w:tc>
+          <w:tcPr>
+            <w:tcW w:w="0" w:type="auto"/>
+            <w:hideMark/>
+          </w:tcPr>
+          <w:p>
+            <w:pPr>
+              <w:spacing w:line="360" w:lineRule="auto"/>
+              <w:jc w:val="both"/>
+              <w:rPr>
+                <w:rFonts w:ascii="Times New Roman" w:hAnsi="Times New Roman" w:cs="Times New Roman"/>
+              </w:rPr>
+            </w:pPr>
+            <w:r>
+              <w:rPr>
+                <w:rFonts w:ascii="Times New Roman" w:hAnsi="Times New Roman" w:cs="Times New Roman"/>
+              </w:rPr>
+              <w:t>Date Filters</w:t>
+            </w:r>
+          </w:p>
+        </w:tc>
+        <w:tc>
+          <w:tcPr>
+            <w:tcW w:w="0" w:type="auto"/>
+            <w:hideMark/>
+          </w:tcPr>
+          <w:p>
+            <w:pPr>
+              <w:spacing w:line="360" w:lineRule="auto"/>
+              <w:jc w:val="both"/>
+              <w:rPr>
+                <w:rFonts w:ascii="Times New Roman" w:hAnsi="Times New Roman" w:cs="Times New Roman"/>
+              </w:rPr>
+            </w:pPr>
+            <w:r>
+              <w:rPr>
+                <w:rFonts w:ascii="Times New Roman" w:hAnsi="Times New Roman" w:cs="Times New Roman"/>
+              </w:rPr>
+              <w:t>Let users filter logs by week/month</w:t>
+            </w:r>
+            <w:r>
+              <w:rPr>
+                <w:rFonts w:ascii="Times New Roman" w:hAnsi="Times New Roman" w:cs="Times New Roman"/>
+              </w:rPr>
+              <w:t>.</w:t>
+            </w:r>
+          </w:p>
+        </w:tc>
+      </w:tr>
+      <w:tr>
+        <w:trPr>
+          <w:jc w:val="center"/>
+        </w:trPr>
+        <w:tc>
+          <w:tcPr>
+            <w:tcW w:w="0" w:type="auto"/>
+            <w:hideMark/>
+          </w:tcPr>
+          <w:p>
+            <w:pPr>
+              <w:spacing w:line="360" w:lineRule="auto"/>
+              <w:jc w:val="both"/>
+              <w:rPr>
+                <w:rFonts w:ascii="Times New Roman" w:hAnsi="Times New Roman" w:cs="Times New Roman"/>
+              </w:rPr>
+            </w:pPr>
+            <w:r>
+              <w:rPr>
+                <w:rFonts w:ascii="Times New Roman" w:hAnsi="Times New Roman" w:cs="Times New Roman"/>
+              </w:rPr>
+              <w:t>Deployment</w:t>
+            </w:r>
+          </w:p>
+        </w:tc>
+        <w:tc>
+          <w:tcPr>
+            <w:tcW w:w="0" w:type="auto"/>
+            <w:hideMark/>
+          </w:tcPr>
+          <w:p>
+            <w:pPr>
+              <w:spacing w:line="360" w:lineRule="auto"/>
+              <w:jc w:val="both"/>
+              <w:rPr>
+                <w:rFonts w:ascii="Times New Roman" w:hAnsi="Times New Roman" w:cs="Times New Roman"/>
+              </w:rPr>
+            </w:pPr>
+            <w:r>
+              <w:rPr>
+                <w:rFonts w:ascii="Times New Roman" w:hAnsi="Times New Roman" w:cs="Times New Roman"/>
+              </w:rPr>
+              <w:t>Host frontend on Netlify, backend on Render</w:t>
+            </w:r>
+          </w:p>
+        </w:tc>
+      </w:tr>
+      <w:tr>
+        <w:trPr>
+          <w:jc w:val="center"/>
+        </w:trPr>
+        <w:tc>
+          <w:tcPr>
+            <w:tcW w:w="0" w:type="auto"/>
+            <w:hideMark/>
+          </w:tcPr>
+          <w:p>
+            <w:pPr>
+              <w:spacing w:line="360" w:lineRule="auto"/>
+              <w:jc w:val="both"/>
+              <w:rPr>
+                <w:rFonts w:ascii="Times New Roman" w:hAnsi="Times New Roman" w:cs="Times New Roman"/>
+              </w:rPr>
+            </w:pPr>
+            <w:r>
+              <w:rPr>
+                <w:rFonts w:ascii="Times New Roman" w:hAnsi="Times New Roman" w:cs="Times New Roman"/>
+              </w:rPr>
+              <w:t>Mobile Optimization</w:t>
+            </w:r>
+          </w:p>
+        </w:tc>
+        <w:tc>
+          <w:tcPr>
+            <w:tcW w:w="0" w:type="auto"/>
+            <w:hideMark/>
+          </w:tcPr>
+          <w:p>
+            <w:pPr>
+              <w:spacing w:line="360" w:lineRule="auto"/>
+              <w:jc w:val="both"/>
+              <w:rPr>
+                <w:rFonts w:ascii="Times New Roman" w:hAnsi="Times New Roman" w:cs="Times New Roman"/>
+              </w:rPr>
+            </w:pPr>
+            <w:r>
+              <w:rPr>
+                <w:rFonts w:ascii="Times New Roman" w:hAnsi="Times New Roman" w:cs="Times New Roman"/>
+              </w:rPr>
+              <w:t xml:space="preserve">Improve </w:t>
+            </w:r>
+            <w:proofErr w:type="gramStart"/>
+            <w:r>
+              <w:rPr>
+                <w:rFonts w:ascii="Times New Roman" w:hAnsi="Times New Roman" w:cs="Times New Roman"/>
+              </w:rPr>
+              <w:t>layout</w:t>
+            </w:r>
+            <w:proofErr w:type="gramEnd"/>
+            <w:r>
+              <w:rPr>
+                <w:rFonts w:ascii="Times New Roman" w:hAnsi="Times New Roman" w:cs="Times New Roman"/>
+              </w:rPr>
+              <w:t xml:space="preserve"> </w:t>
+            </w:r>
+            <w:proofErr w:type="gramStart"/>
+            <w:r>
+              <w:rPr>
+                <w:rFonts w:ascii="Times New Roman" w:hAnsi="Times New Roman" w:cs="Times New Roman"/>
+              </w:rPr>
+              <w:t>for</w:t>
+            </w:r>
+            <w:proofErr w:type="gramEnd"/>
+            <w:r>
+              <w:rPr>
+                <w:rFonts w:ascii="Times New Roman" w:hAnsi="Times New Roman" w:cs="Times New Roman"/>
+              </w:rPr>
+              <w:t xml:space="preserve"> smaller screens</w:t>
+            </w:r>
+            <w:r>
+              <w:rPr>
+                <w:rFonts w:ascii="Times New Roman" w:hAnsi="Times New Roman" w:cs="Times New Roman"/>
+              </w:rPr>
+              <w:t>.</w:t>
+            </w:r>
+          </w:p>
+        </w:tc>
+      </w:tr>
+    </w:tbl>
+    <w:p>
+      <w:pPr>
+        <w:spacing w:line="360" w:lineRule="auto"/>
+        <w:jc w:val="both"/>
+        <w:rPr>
+          <w:rFonts w:ascii="Times New Roman" w:hAnsi="Times New Roman" w:cs="Times New Roman"/>
+        </w:rPr>
+      </w:pPr>
+    </w:p>
+    <w:p>
+      <w:pPr>
+        <w:pStyle w:val="Heading2"/>
+        <w:jc w:val="both"/>
+        <w:rPr>
+          <w:rFonts w:cs="Times New Roman"/>
+        </w:rPr>
+      </w:pPr>
+      <w:bookmarkStart w:id="32" w:name="_Toc202357932"/>
+      <w:r>
+        <w:rPr>
+          <w:rFonts w:cs="Times New Roman"/>
+        </w:rPr>
+        <w:t>Reflection</w:t>
+      </w:r>
+      <w:bookmarkEnd w:id="32"/>
+    </w:p>
+    <w:p>
+      <w:pPr>
+        <w:spacing w:line="360" w:lineRule="auto"/>
+        <w:jc w:val="both"/>
+        <w:rPr>
+          <w:rFonts w:ascii="Times New Roman" w:hAnsi="Times New Roman" w:cs="Times New Roman"/>
+        </w:rPr>
+      </w:pPr>
+      <w:r>
+        <w:rPr>
+          <w:rFonts w:ascii="Times New Roman" w:hAnsi="Times New Roman" w:cs="Times New Roman"/>
+        </w:rPr>
+        <w:t xml:space="preserve">This project managed to prove the use of the </w:t>
+      </w:r>
+      <w:proofErr w:type="gramStart"/>
+      <w:r>
+        <w:rPr>
+          <w:rFonts w:ascii="Times New Roman" w:hAnsi="Times New Roman" w:cs="Times New Roman"/>
+        </w:rPr>
+        <w:t>full-stack</w:t>
+      </w:r>
+      <w:proofErr w:type="gramEnd"/>
+      <w:r>
+        <w:rPr>
+          <w:rFonts w:ascii="Times New Roman" w:hAnsi="Times New Roman" w:cs="Times New Roman"/>
+        </w:rPr>
+        <w:t xml:space="preserve"> using </w:t>
+      </w:r>
+      <w:r>
+        <w:rPr>
+          <w:rFonts w:ascii="Times New Roman" w:hAnsi="Times New Roman" w:cs="Times New Roman"/>
+        </w:rPr>
+        <w:t xml:space="preserve">the </w:t>
+      </w:r>
+      <w:r>
+        <w:rPr>
+          <w:rFonts w:ascii="Times New Roman" w:hAnsi="Times New Roman" w:cs="Times New Roman"/>
+        </w:rPr>
+        <w:t xml:space="preserve">MERN stack. The important lessons were to embrace both frontend and backend logic, debug the programmatic interface, and </w:t>
+      </w:r>
+      <w:proofErr w:type="spellStart"/>
+      <w:r>
+        <w:rPr>
+          <w:rFonts w:ascii="Times New Roman" w:hAnsi="Times New Roman" w:cs="Times New Roman"/>
+        </w:rPr>
+        <w:t>utilise</w:t>
+      </w:r>
+      <w:proofErr w:type="spellEnd"/>
+      <w:r>
+        <w:rPr>
+          <w:rFonts w:ascii="Times New Roman" w:hAnsi="Times New Roman" w:cs="Times New Roman"/>
+        </w:rPr>
+        <w:t xml:space="preserve"> cloud services such as MongoDB Atlas. It was also an experience that enhanced skills </w:t>
+      </w:r>
+      <w:r>
+        <w:rPr>
+          <w:rFonts w:ascii="Times New Roman" w:hAnsi="Times New Roman" w:cs="Times New Roman"/>
+        </w:rPr>
+        <w:t>in</w:t>
+      </w:r>
+      <w:r>
+        <w:rPr>
+          <w:rFonts w:ascii="Times New Roman" w:hAnsi="Times New Roman" w:cs="Times New Roman"/>
+        </w:rPr>
+        <w:t xml:space="preserve"> collaboration on GitHub, </w:t>
+      </w:r>
+      <w:r>
+        <w:rPr>
+          <w:rFonts w:ascii="Times New Roman" w:hAnsi="Times New Roman" w:cs="Times New Roman"/>
+        </w:rPr>
+        <w:t>component-based</w:t>
+      </w:r>
+      <w:r>
+        <w:rPr>
+          <w:rFonts w:ascii="Times New Roman" w:hAnsi="Times New Roman" w:cs="Times New Roman"/>
+        </w:rPr>
+        <w:t xml:space="preserve"> designs and responsive web architecture.</w:t>
       </w:r>
     </w:p>
     <w:p>
@@ -4738,6 +5859,119 @@
     </w:lvl>
   </w:abstractNum>
   <w:abstractNum w:abstractNumId="2" w15:restartNumberingAfterBreak="0">
+    <w:nsid w:val="089030DF"/>
+    <w:multiLevelType w:val="hybridMultilevel"/>
+    <w:tmpl w:val="4AB2F3A2"/>
+    <w:lvl w:ilvl="0" w:tplc="04090001">
+      <w:start w:val="1"/>
+      <w:numFmt w:val="bullet"/>
+      <w:lvlText w:val=""/>
+      <w:lvlJc w:val="left"/>
+      <w:pPr>
+        <w:ind w:left="720" w:hanging="360"/>
+      </w:pPr>
+      <w:rPr>
+        <w:rFonts w:ascii="Symbol" w:hAnsi="Symbol" w:hint="default"/>
+      </w:rPr>
+    </w:lvl>
+    <w:lvl w:ilvl="1" w:tplc="04090003" w:tentative="1">
+      <w:start w:val="1"/>
+      <w:numFmt w:val="bullet"/>
+      <w:lvlText w:val="o"/>
+      <w:lvlJc w:val="left"/>
+      <w:pPr>
+        <w:ind w:left="1440" w:hanging="360"/>
+      </w:pPr>
+      <w:rPr>
+        <w:rFonts w:ascii="Courier New" w:hAnsi="Courier New" w:cs="Courier New" w:hint="default"/>
+      </w:rPr>
+    </w:lvl>
+    <w:lvl w:ilvl="2" w:tplc="04090005" w:tentative="1">
+      <w:start w:val="1"/>
+      <w:numFmt w:val="bullet"/>
+      <w:lvlText w:val=""/>
+      <w:lvlJc w:val="left"/>
+      <w:pPr>
+        <w:ind w:left="2160" w:hanging="360"/>
+      </w:pPr>
+      <w:rPr>
+        <w:rFonts w:ascii="Wingdings" w:hAnsi="Wingdings" w:hint="default"/>
+      </w:rPr>
+    </w:lvl>
+    <w:lvl w:ilvl="3" w:tplc="04090001" w:tentative="1">
+      <w:start w:val="1"/>
+      <w:numFmt w:val="bullet"/>
+      <w:lvlText w:val=""/>
+      <w:lvlJc w:val="left"/>
+      <w:pPr>
+        <w:ind w:left="2880" w:hanging="360"/>
+      </w:pPr>
+      <w:rPr>
+        <w:rFonts w:ascii="Symbol" w:hAnsi="Symbol" w:hint="default"/>
+      </w:rPr>
+    </w:lvl>
+    <w:lvl w:ilvl="4" w:tplc="04090003" w:tentative="1">
+      <w:start w:val="1"/>
+      <w:numFmt w:val="bullet"/>
+      <w:lvlText w:val="o"/>
+      <w:lvlJc w:val="left"/>
+      <w:pPr>
+        <w:ind w:left="3600" w:hanging="360"/>
+      </w:pPr>
+      <w:rPr>
+        <w:rFonts w:ascii="Courier New" w:hAnsi="Courier New" w:cs="Courier New" w:hint="default"/>
+      </w:rPr>
+    </w:lvl>
+    <w:lvl w:ilvl="5" w:tplc="04090005" w:tentative="1">
+      <w:start w:val="1"/>
+      <w:numFmt w:val="bullet"/>
+      <w:lvlText w:val=""/>
+      <w:lvlJc w:val="left"/>
+      <w:pPr>
+        <w:ind w:left="4320" w:hanging="360"/>
+      </w:pPr>
+      <w:rPr>
+        <w:rFonts w:ascii="Wingdings" w:hAnsi="Wingdings" w:hint="default"/>
+      </w:rPr>
+    </w:lvl>
+    <w:lvl w:ilvl="6" w:tplc="04090001" w:tentative="1">
+      <w:start w:val="1"/>
+      <w:numFmt w:val="bullet"/>
+      <w:lvlText w:val=""/>
+      <w:lvlJc w:val="left"/>
+      <w:pPr>
+        <w:ind w:left="5040" w:hanging="360"/>
+      </w:pPr>
+      <w:rPr>
+        <w:rFonts w:ascii="Symbol" w:hAnsi="Symbol" w:hint="default"/>
+      </w:rPr>
+    </w:lvl>
+    <w:lvl w:ilvl="7" w:tplc="04090003" w:tentative="1">
+      <w:start w:val="1"/>
+      <w:numFmt w:val="bullet"/>
+      <w:lvlText w:val="o"/>
+      <w:lvlJc w:val="left"/>
+      <w:pPr>
+        <w:ind w:left="5760" w:hanging="360"/>
+      </w:pPr>
+      <w:rPr>
+        <w:rFonts w:ascii="Courier New" w:hAnsi="Courier New" w:cs="Courier New" w:hint="default"/>
+      </w:rPr>
+    </w:lvl>
+    <w:lvl w:ilvl="8" w:tplc="04090005" w:tentative="1">
+      <w:start w:val="1"/>
+      <w:numFmt w:val="bullet"/>
+      <w:lvlText w:val=""/>
+      <w:lvlJc w:val="left"/>
+      <w:pPr>
+        <w:ind w:left="6480" w:hanging="360"/>
+      </w:pPr>
+      <w:rPr>
+        <w:rFonts w:ascii="Wingdings" w:hAnsi="Wingdings" w:hint="default"/>
+      </w:rPr>
+    </w:lvl>
+  </w:abstractNum>
+  <w:abstractNum w:abstractNumId="3" w15:restartNumberingAfterBreak="0">
     <w:nsid w:val="0D162974"/>
     <w:multiLevelType w:val="multilevel"/>
     <w:tmpl w:val="2116D3D6"/>
@@ -4851,7 +6085,7 @@
       </w:pPr>
     </w:lvl>
   </w:abstractNum>
-  <w:abstractNum w:abstractNumId="3" w15:restartNumberingAfterBreak="0">
+  <w:abstractNum w:abstractNumId="4" w15:restartNumberingAfterBreak="0">
     <w:nsid w:val="0DEC43CF"/>
     <w:multiLevelType w:val="hybridMultilevel"/>
     <w:tmpl w:val="5B621502"/>
@@ -4964,7 +6198,7 @@
       </w:rPr>
     </w:lvl>
   </w:abstractNum>
-  <w:abstractNum w:abstractNumId="4" w15:restartNumberingAfterBreak="0">
+  <w:abstractNum w:abstractNumId="5" w15:restartNumberingAfterBreak="0">
     <w:nsid w:val="0F4D3287"/>
     <w:multiLevelType w:val="hybridMultilevel"/>
     <w:tmpl w:val="61068D8A"/>
@@ -5077,10 +6311,10 @@
       </w:rPr>
     </w:lvl>
   </w:abstractNum>
-  <w:abstractNum w:abstractNumId="5" w15:restartNumberingAfterBreak="0">
+  <w:abstractNum w:abstractNumId="6" w15:restartNumberingAfterBreak="0">
     <w:nsid w:val="11A111A5"/>
     <w:multiLevelType w:val="multilevel"/>
-    <w:tmpl w:val="2AE619C0"/>
+    <w:tmpl w:val="7E54D674"/>
     <w:lvl w:ilvl="0">
       <w:start w:val="1"/>
       <w:numFmt w:val="decimal"/>
@@ -5167,7 +6401,7 @@
       </w:pPr>
     </w:lvl>
   </w:abstractNum>
-  <w:abstractNum w:abstractNumId="6" w15:restartNumberingAfterBreak="0">
+  <w:abstractNum w:abstractNumId="7" w15:restartNumberingAfterBreak="0">
     <w:nsid w:val="19BE3318"/>
     <w:multiLevelType w:val="hybridMultilevel"/>
     <w:tmpl w:val="955ED456"/>
@@ -5280,7 +6514,7 @@
       </w:rPr>
     </w:lvl>
   </w:abstractNum>
-  <w:abstractNum w:abstractNumId="7" w15:restartNumberingAfterBreak="0">
+  <w:abstractNum w:abstractNumId="8" w15:restartNumberingAfterBreak="0">
     <w:nsid w:val="1C343AC2"/>
     <w:multiLevelType w:val="hybridMultilevel"/>
     <w:tmpl w:val="803ACD04"/>
@@ -5370,7 +6604,120 @@
       </w:pPr>
     </w:lvl>
   </w:abstractNum>
-  <w:abstractNum w:abstractNumId="8" w15:restartNumberingAfterBreak="0">
+  <w:abstractNum w:abstractNumId="9" w15:restartNumberingAfterBreak="0">
+    <w:nsid w:val="2CFE38C8"/>
+    <w:multiLevelType w:val="hybridMultilevel"/>
+    <w:tmpl w:val="25AA5ABC"/>
+    <w:lvl w:ilvl="0" w:tplc="04090001">
+      <w:start w:val="1"/>
+      <w:numFmt w:val="bullet"/>
+      <w:lvlText w:val=""/>
+      <w:lvlJc w:val="left"/>
+      <w:pPr>
+        <w:ind w:left="720" w:hanging="360"/>
+      </w:pPr>
+      <w:rPr>
+        <w:rFonts w:ascii="Symbol" w:hAnsi="Symbol" w:hint="default"/>
+      </w:rPr>
+    </w:lvl>
+    <w:lvl w:ilvl="1" w:tplc="04090003" w:tentative="1">
+      <w:start w:val="1"/>
+      <w:numFmt w:val="bullet"/>
+      <w:lvlText w:val="o"/>
+      <w:lvlJc w:val="left"/>
+      <w:pPr>
+        <w:ind w:left="1440" w:hanging="360"/>
+      </w:pPr>
+      <w:rPr>
+        <w:rFonts w:ascii="Courier New" w:hAnsi="Courier New" w:cs="Courier New" w:hint="default"/>
+      </w:rPr>
+    </w:lvl>
+    <w:lvl w:ilvl="2" w:tplc="04090005" w:tentative="1">
+      <w:start w:val="1"/>
+      <w:numFmt w:val="bullet"/>
+      <w:lvlText w:val=""/>
+      <w:lvlJc w:val="left"/>
+      <w:pPr>
+        <w:ind w:left="2160" w:hanging="360"/>
+      </w:pPr>
+      <w:rPr>
+        <w:rFonts w:ascii="Wingdings" w:hAnsi="Wingdings" w:hint="default"/>
+      </w:rPr>
+    </w:lvl>
+    <w:lvl w:ilvl="3" w:tplc="04090001" w:tentative="1">
+      <w:start w:val="1"/>
+      <w:numFmt w:val="bullet"/>
+      <w:lvlText w:val=""/>
+      <w:lvlJc w:val="left"/>
+      <w:pPr>
+        <w:ind w:left="2880" w:hanging="360"/>
+      </w:pPr>
+      <w:rPr>
+        <w:rFonts w:ascii="Symbol" w:hAnsi="Symbol" w:hint="default"/>
+      </w:rPr>
+    </w:lvl>
+    <w:lvl w:ilvl="4" w:tplc="04090003" w:tentative="1">
+      <w:start w:val="1"/>
+      <w:numFmt w:val="bullet"/>
+      <w:lvlText w:val="o"/>
+      <w:lvlJc w:val="left"/>
+      <w:pPr>
+        <w:ind w:left="3600" w:hanging="360"/>
+      </w:pPr>
+      <w:rPr>
+        <w:rFonts w:ascii="Courier New" w:hAnsi="Courier New" w:cs="Courier New" w:hint="default"/>
+      </w:rPr>
+    </w:lvl>
+    <w:lvl w:ilvl="5" w:tplc="04090005" w:tentative="1">
+      <w:start w:val="1"/>
+      <w:numFmt w:val="bullet"/>
+      <w:lvlText w:val=""/>
+      <w:lvlJc w:val="left"/>
+      <w:pPr>
+        <w:ind w:left="4320" w:hanging="360"/>
+      </w:pPr>
+      <w:rPr>
+        <w:rFonts w:ascii="Wingdings" w:hAnsi="Wingdings" w:hint="default"/>
+      </w:rPr>
+    </w:lvl>
+    <w:lvl w:ilvl="6" w:tplc="04090001" w:tentative="1">
+      <w:start w:val="1"/>
+      <w:numFmt w:val="bullet"/>
+      <w:lvlText w:val=""/>
+      <w:lvlJc w:val="left"/>
+      <w:pPr>
+        <w:ind w:left="5040" w:hanging="360"/>
+      </w:pPr>
+      <w:rPr>
+        <w:rFonts w:ascii="Symbol" w:hAnsi="Symbol" w:hint="default"/>
+      </w:rPr>
+    </w:lvl>
+    <w:lvl w:ilvl="7" w:tplc="04090003" w:tentative="1">
+      <w:start w:val="1"/>
+      <w:numFmt w:val="bullet"/>
+      <w:lvlText w:val="o"/>
+      <w:lvlJc w:val="left"/>
+      <w:pPr>
+        <w:ind w:left="5760" w:hanging="360"/>
+      </w:pPr>
+      <w:rPr>
+        <w:rFonts w:ascii="Courier New" w:hAnsi="Courier New" w:cs="Courier New" w:hint="default"/>
+      </w:rPr>
+    </w:lvl>
+    <w:lvl w:ilvl="8" w:tplc="04090005" w:tentative="1">
+      <w:start w:val="1"/>
+      <w:numFmt w:val="bullet"/>
+      <w:lvlText w:val=""/>
+      <w:lvlJc w:val="left"/>
+      <w:pPr>
+        <w:ind w:left="6480" w:hanging="360"/>
+      </w:pPr>
+      <w:rPr>
+        <w:rFonts w:ascii="Wingdings" w:hAnsi="Wingdings" w:hint="default"/>
+      </w:rPr>
+    </w:lvl>
+  </w:abstractNum>
+  <w:abstractNum w:abstractNumId="10" w15:restartNumberingAfterBreak="0">
     <w:nsid w:val="4459445C"/>
     <w:multiLevelType w:val="hybridMultilevel"/>
     <w:tmpl w:val="9D3CABBC"/>
@@ -5459,7 +6806,7 @@
       </w:pPr>
     </w:lvl>
   </w:abstractNum>
-  <w:abstractNum w:abstractNumId="9" w15:restartNumberingAfterBreak="0">
+  <w:abstractNum w:abstractNumId="11" w15:restartNumberingAfterBreak="0">
     <w:nsid w:val="48245A55"/>
     <w:multiLevelType w:val="hybridMultilevel"/>
     <w:tmpl w:val="860034E8"/>
@@ -5572,7 +6919,7 @@
       </w:rPr>
     </w:lvl>
   </w:abstractNum>
-  <w:abstractNum w:abstractNumId="10" w15:restartNumberingAfterBreak="0">
+  <w:abstractNum w:abstractNumId="12" w15:restartNumberingAfterBreak="0">
     <w:nsid w:val="4C0A554A"/>
     <w:multiLevelType w:val="hybridMultilevel"/>
     <w:tmpl w:val="B574D08A"/>
@@ -5661,7 +7008,7 @@
       </w:pPr>
     </w:lvl>
   </w:abstractNum>
-  <w:abstractNum w:abstractNumId="11" w15:restartNumberingAfterBreak="0">
+  <w:abstractNum w:abstractNumId="13" w15:restartNumberingAfterBreak="0">
     <w:nsid w:val="4D917452"/>
     <w:multiLevelType w:val="hybridMultilevel"/>
     <w:tmpl w:val="A2F87302"/>
@@ -5774,7 +7121,7 @@
       </w:rPr>
     </w:lvl>
   </w:abstractNum>
-  <w:abstractNum w:abstractNumId="12" w15:restartNumberingAfterBreak="0">
+  <w:abstractNum w:abstractNumId="14" w15:restartNumberingAfterBreak="0">
     <w:nsid w:val="4F245114"/>
     <w:multiLevelType w:val="multilevel"/>
     <w:tmpl w:val="8258D422"/>
@@ -5923,7 +7270,7 @@
       </w:rPr>
     </w:lvl>
   </w:abstractNum>
-  <w:abstractNum w:abstractNumId="13" w15:restartNumberingAfterBreak="0">
+  <w:abstractNum w:abstractNumId="15" w15:restartNumberingAfterBreak="0">
     <w:nsid w:val="502605AE"/>
     <w:multiLevelType w:val="hybridMultilevel"/>
     <w:tmpl w:val="45507584"/>
@@ -6036,7 +7383,7 @@
       </w:rPr>
     </w:lvl>
   </w:abstractNum>
-  <w:abstractNum w:abstractNumId="14" w15:restartNumberingAfterBreak="0">
+  <w:abstractNum w:abstractNumId="16" w15:restartNumberingAfterBreak="0">
     <w:nsid w:val="54587A73"/>
     <w:multiLevelType w:val="hybridMultilevel"/>
     <w:tmpl w:val="9DE4AF80"/>
@@ -6122,7 +7469,7 @@
       </w:pPr>
     </w:lvl>
   </w:abstractNum>
-  <w:abstractNum w:abstractNumId="15" w15:restartNumberingAfterBreak="0">
+  <w:abstractNum w:abstractNumId="17" w15:restartNumberingAfterBreak="0">
     <w:nsid w:val="5A3A38F3"/>
     <w:multiLevelType w:val="hybridMultilevel"/>
     <w:tmpl w:val="FD3EBFF6"/>
@@ -6235,7 +7582,7 @@
       </w:rPr>
     </w:lvl>
   </w:abstractNum>
-  <w:abstractNum w:abstractNumId="16" w15:restartNumberingAfterBreak="0">
+  <w:abstractNum w:abstractNumId="18" w15:restartNumberingAfterBreak="0">
     <w:nsid w:val="5A4C64E2"/>
     <w:multiLevelType w:val="hybridMultilevel"/>
     <w:tmpl w:val="8EA039EE"/>
@@ -6324,7 +7671,7 @@
       </w:pPr>
     </w:lvl>
   </w:abstractNum>
-  <w:abstractNum w:abstractNumId="17" w15:restartNumberingAfterBreak="0">
+  <w:abstractNum w:abstractNumId="19" w15:restartNumberingAfterBreak="0">
     <w:nsid w:val="79A21A77"/>
     <w:multiLevelType w:val="hybridMultilevel"/>
     <w:tmpl w:val="FEF6DE84"/>
@@ -6438,61 +7785,67 @@
     </w:lvl>
   </w:abstractNum>
   <w:num w:numId="1" w16cid:durableId="1133064087">
-    <w:abstractNumId w:val="5"/>
+    <w:abstractNumId w:val="6"/>
   </w:num>
   <w:num w:numId="2" w16cid:durableId="752245709">
-    <w:abstractNumId w:val="5"/>
+    <w:abstractNumId w:val="6"/>
   </w:num>
   <w:num w:numId="3" w16cid:durableId="609705443">
-    <w:abstractNumId w:val="2"/>
+    <w:abstractNumId w:val="3"/>
   </w:num>
   <w:num w:numId="4" w16cid:durableId="1801725310">
-    <w:abstractNumId w:val="12"/>
+    <w:abstractNumId w:val="14"/>
   </w:num>
   <w:num w:numId="5" w16cid:durableId="1865052786">
-    <w:abstractNumId w:val="13"/>
+    <w:abstractNumId w:val="15"/>
   </w:num>
   <w:num w:numId="6" w16cid:durableId="1665160783">
-    <w:abstractNumId w:val="15"/>
+    <w:abstractNumId w:val="17"/>
   </w:num>
   <w:num w:numId="7" w16cid:durableId="84235010">
-    <w:abstractNumId w:val="9"/>
+    <w:abstractNumId w:val="11"/>
   </w:num>
   <w:num w:numId="8" w16cid:durableId="1383745370">
     <w:abstractNumId w:val="0"/>
   </w:num>
   <w:num w:numId="9" w16cid:durableId="948515030">
-    <w:abstractNumId w:val="11"/>
+    <w:abstractNumId w:val="13"/>
   </w:num>
   <w:num w:numId="10" w16cid:durableId="283318613">
-    <w:abstractNumId w:val="17"/>
+    <w:abstractNumId w:val="19"/>
   </w:num>
   <w:num w:numId="11" w16cid:durableId="1583879631">
-    <w:abstractNumId w:val="14"/>
+    <w:abstractNumId w:val="16"/>
   </w:num>
   <w:num w:numId="12" w16cid:durableId="1398553856">
-    <w:abstractNumId w:val="10"/>
+    <w:abstractNumId w:val="12"/>
   </w:num>
   <w:num w:numId="13" w16cid:durableId="178159319">
-    <w:abstractNumId w:val="16"/>
+    <w:abstractNumId w:val="18"/>
   </w:num>
   <w:num w:numId="14" w16cid:durableId="1486510986">
     <w:abstractNumId w:val="1"/>
   </w:num>
   <w:num w:numId="15" w16cid:durableId="1760834798">
+    <w:abstractNumId w:val="10"/>
+  </w:num>
+  <w:num w:numId="16" w16cid:durableId="131097366">
     <w:abstractNumId w:val="8"/>
   </w:num>
-  <w:num w:numId="16" w16cid:durableId="131097366">
+  <w:num w:numId="17" w16cid:durableId="798183476">
     <w:abstractNumId w:val="7"/>
   </w:num>
-  <w:num w:numId="17" w16cid:durableId="798183476">
-    <w:abstractNumId w:val="6"/>
+  <w:num w:numId="18" w16cid:durableId="2082553476">
+    <w:abstractNumId w:val="5"/>
   </w:num>
-  <w:num w:numId="18" w16cid:durableId="2082553476">
+  <w:num w:numId="19" w16cid:durableId="995450919">
     <w:abstractNumId w:val="4"/>
   </w:num>
-  <w:num w:numId="19" w16cid:durableId="995450919">
-    <w:abstractNumId w:val="3"/>
+  <w:num w:numId="20" w16cid:durableId="167137208">
+    <w:abstractNumId w:val="2"/>
+  </w:num>
+  <w:num w:numId="21" w16cid:durableId="2025280024">
+    <w:abstractNumId w:val="9"/>
   </w:num>
 </w:numbering>
 </file>
@@ -6930,7 +8283,7 @@
     <w:uiPriority w:val="9"/>
     <w:unhideWhenUsed/>
     <w:qFormat/>
-    <w:rsid w:val="003E0553"/>
+    <w:rsid w:val="00622E85"/>
     <w:pPr>
       <w:keepNext/>
       <w:keepLines/>
@@ -7140,7 +8493,7 @@
     <w:basedOn w:val="DefaultParagraphFont"/>
     <w:link w:val="Heading2"/>
     <w:uiPriority w:val="9"/>
-    <w:rsid w:val="003E0553"/>
+    <w:rsid w:val="00622E85"/>
     <w:rPr>
       <w:rFonts w:ascii="Times New Roman" w:eastAsiaTheme="majorEastAsia" w:hAnsi="Times New Roman" w:cstheme="majorBidi"/>
       <w:b/>

</xml_diff>